<commit_message>
exercicio 5 feito ok
</commit_message>
<xml_diff>
--- a/Ex_Avaliacao/ExerciciosAvaliativos2.docx
+++ b/Ex_Avaliacao/ExerciciosAvaliativos2.docx
@@ -3,17 +3,23 @@
 <w:document xmlns:wpc="http://schemas.microsoft.com/office/word/2010/wordprocessingCanvas" xmlns:mc="http://schemas.openxmlformats.org/markup-compatibility/2006" xmlns:o="urn:schemas-microsoft-com:office:office" xmlns:r="http://schemas.openxmlformats.org/officeDocument/2006/relationships" xmlns:m="http://schemas.openxmlformats.org/officeDocument/2006/math" xmlns:v="urn:schemas-microsoft-com:vml" xmlns:wp14="http://schemas.microsoft.com/office/word/2010/wordprocessingDrawing" xmlns:wp="http://schemas.openxmlformats.org/drawingml/2006/wordprocessingDrawing" xmlns:w10="urn:schemas-microsoft-com:office:word" xmlns:w="http://schemas.openxmlformats.org/wordprocessingml/2006/main" xmlns:w14="http://schemas.microsoft.com/office/word/2010/wordml" xmlns:wpg="http://schemas.microsoft.com/office/word/2010/wordprocessingGroup" xmlns:wpi="http://schemas.microsoft.com/office/word/2010/wordprocessingInk" xmlns:wne="http://schemas.microsoft.com/office/word/2006/wordml" xmlns:wps="http://schemas.microsoft.com/office/word/2010/wordprocessingShape" mc:Ignorable="w14 wp14">
   <w:body>
     <w:p>
-      <w:bookmarkStart w:id="0" w:name="_GoBack"/>
-      <w:bookmarkEnd w:id="0"/>
       <w:r>
         <w:rPr>
           <w:noProof/>
           <w:lang w:eastAsia="pt-BR"/>
         </w:rPr>
         <w:drawing>
-          <wp:inline distT="0" distB="0" distL="0" distR="0" wp14:anchorId="2D8E8628" wp14:editId="14A8C32E">
-            <wp:extent cx="5400040" cy="5384165"/>
-            <wp:effectExtent l="0" t="0" r="0" b="6985"/>
+          <wp:anchor distT="0" distB="0" distL="114300" distR="114300" simplePos="0" relativeHeight="251658240" behindDoc="0" locked="0" layoutInCell="1" allowOverlap="1">
+            <wp:simplePos x="0" y="0"/>
+            <wp:positionH relativeFrom="column">
+              <wp:posOffset>0</wp:posOffset>
+            </wp:positionH>
+            <wp:positionV relativeFrom="paragraph">
+              <wp:posOffset>0</wp:posOffset>
+            </wp:positionV>
+            <wp:extent cx="2884805" cy="2876550"/>
+            <wp:effectExtent l="0" t="0" r="0" b="0"/>
+            <wp:wrapSquare wrapText="bothSides"/>
             <wp:docPr id="1" name="Imagem 1"/>
             <wp:cNvGraphicFramePr>
               <a:graphicFrameLocks xmlns:a="http://schemas.openxmlformats.org/drawingml/2006/main" noChangeAspect="1"/>
@@ -26,7 +32,13 @@
                     <pic:cNvPicPr/>
                   </pic:nvPicPr>
                   <pic:blipFill>
-                    <a:blip r:embed="rId5"/>
+                    <a:blip r:embed="rId5">
+                      <a:extLst>
+                        <a:ext uri="{28A0092B-C50C-407E-A947-70E740481C1C}">
+                          <a14:useLocalDpi xmlns:a14="http://schemas.microsoft.com/office/drawing/2010/main" val="0"/>
+                        </a:ext>
+                      </a:extLst>
+                    </a:blip>
                     <a:stretch>
                       <a:fillRect/>
                     </a:stretch>
@@ -34,7 +46,7 @@
                   <pic:spPr>
                     <a:xfrm>
                       <a:off x="0" y="0"/>
-                      <a:ext cx="5400040" cy="5384165"/>
+                      <a:ext cx="2884805" cy="2876550"/>
                     </a:xfrm>
                     <a:prstGeom prst="rect">
                       <a:avLst/>
@@ -43,11 +55,1239 @@
                 </pic:pic>
               </a:graphicData>
             </a:graphic>
-          </wp:inline>
+            <wp14:sizeRelH relativeFrom="page">
+              <wp14:pctWidth>0</wp14:pctWidth>
+            </wp14:sizeRelH>
+            <wp14:sizeRelV relativeFrom="page">
+              <wp14:pctHeight>0</wp14:pctHeight>
+            </wp14:sizeRelV>
+          </wp:anchor>
         </w:drawing>
       </w:r>
     </w:p>
-    <w:p/>
+    <w:p>
+      <w:pPr>
+        <w:autoSpaceDE w:val="0"/>
+        <w:autoSpaceDN w:val="0"/>
+        <w:adjustRightInd w:val="0"/>
+        <w:spacing w:after="0" w:line="240" w:lineRule="auto"/>
+        <w:rPr>
+          <w:rFonts w:ascii="Consolas" w:hAnsi="Consolas" w:cs="Consolas"/>
+          <w:sz w:val="20"/>
+          <w:szCs w:val="20"/>
+          <w:lang w:val="en-US"/>
+        </w:rPr>
+      </w:pPr>
+      <w:proofErr w:type="gramStart"/>
+      <w:r>
+        <w:rPr>
+          <w:rFonts w:ascii="Consolas" w:hAnsi="Consolas" w:cs="Consolas"/>
+          <w:b/>
+          <w:bCs/>
+          <w:color w:val="7F0055"/>
+          <w:sz w:val="20"/>
+          <w:szCs w:val="20"/>
+          <w:lang w:val="en-US"/>
+        </w:rPr>
+        <w:t>import</w:t>
+      </w:r>
+      <w:proofErr w:type="gramEnd"/>
+      <w:r>
+        <w:rPr>
+          <w:rFonts w:ascii="Consolas" w:hAnsi="Consolas" w:cs="Consolas"/>
+          <w:color w:val="000000"/>
+          <w:sz w:val="20"/>
+          <w:szCs w:val="20"/>
+          <w:lang w:val="en-US"/>
+        </w:rPr>
+        <w:t xml:space="preserve"> </w:t>
+      </w:r>
+      <w:proofErr w:type="spellStart"/>
+      <w:r>
+        <w:rPr>
+          <w:rFonts w:ascii="Consolas" w:hAnsi="Consolas" w:cs="Consolas"/>
+          <w:color w:val="000000"/>
+          <w:sz w:val="20"/>
+          <w:szCs w:val="20"/>
+          <w:lang w:val="en-US"/>
+        </w:rPr>
+        <w:t>java.util.Scanner</w:t>
+      </w:r>
+      <w:proofErr w:type="spellEnd"/>
+      <w:r>
+        <w:rPr>
+          <w:rFonts w:ascii="Consolas" w:hAnsi="Consolas" w:cs="Consolas"/>
+          <w:color w:val="000000"/>
+          <w:sz w:val="20"/>
+          <w:szCs w:val="20"/>
+          <w:lang w:val="en-US"/>
+        </w:rPr>
+        <w:t>;</w:t>
+      </w:r>
+    </w:p>
+    <w:p>
+      <w:pPr>
+        <w:autoSpaceDE w:val="0"/>
+        <w:autoSpaceDN w:val="0"/>
+        <w:adjustRightInd w:val="0"/>
+        <w:spacing w:after="0" w:line="240" w:lineRule="auto"/>
+        <w:rPr>
+          <w:rFonts w:ascii="Consolas" w:hAnsi="Consolas" w:cs="Consolas"/>
+          <w:sz w:val="20"/>
+          <w:szCs w:val="20"/>
+          <w:lang w:val="en-US"/>
+        </w:rPr>
+      </w:pPr>
+    </w:p>
+    <w:p>
+      <w:pPr>
+        <w:autoSpaceDE w:val="0"/>
+        <w:autoSpaceDN w:val="0"/>
+        <w:adjustRightInd w:val="0"/>
+        <w:spacing w:after="0" w:line="240" w:lineRule="auto"/>
+        <w:rPr>
+          <w:rFonts w:ascii="Consolas" w:hAnsi="Consolas" w:cs="Consolas"/>
+          <w:sz w:val="20"/>
+          <w:szCs w:val="20"/>
+          <w:lang w:val="en-US"/>
+        </w:rPr>
+      </w:pPr>
+      <w:proofErr w:type="gramStart"/>
+      <w:r>
+        <w:rPr>
+          <w:rFonts w:ascii="Consolas" w:hAnsi="Consolas" w:cs="Consolas"/>
+          <w:b/>
+          <w:bCs/>
+          <w:color w:val="7F0055"/>
+          <w:sz w:val="20"/>
+          <w:szCs w:val="20"/>
+          <w:lang w:val="en-US"/>
+        </w:rPr>
+        <w:t>public</w:t>
+      </w:r>
+      <w:proofErr w:type="gramEnd"/>
+      <w:r>
+        <w:rPr>
+          <w:rFonts w:ascii="Consolas" w:hAnsi="Consolas" w:cs="Consolas"/>
+          <w:color w:val="000000"/>
+          <w:sz w:val="20"/>
+          <w:szCs w:val="20"/>
+          <w:lang w:val="en-US"/>
+        </w:rPr>
+        <w:t xml:space="preserve"> </w:t>
+      </w:r>
+      <w:r>
+        <w:rPr>
+          <w:rFonts w:ascii="Consolas" w:hAnsi="Consolas" w:cs="Consolas"/>
+          <w:b/>
+          <w:bCs/>
+          <w:color w:val="7F0055"/>
+          <w:sz w:val="20"/>
+          <w:szCs w:val="20"/>
+          <w:lang w:val="en-US"/>
+        </w:rPr>
+        <w:t>class</w:t>
+      </w:r>
+      <w:r>
+        <w:rPr>
+          <w:rFonts w:ascii="Consolas" w:hAnsi="Consolas" w:cs="Consolas"/>
+          <w:color w:val="000000"/>
+          <w:sz w:val="20"/>
+          <w:szCs w:val="20"/>
+          <w:lang w:val="en-US"/>
+        </w:rPr>
+        <w:t xml:space="preserve"> Main {</w:t>
+      </w:r>
+    </w:p>
+    <w:p>
+      <w:pPr>
+        <w:autoSpaceDE w:val="0"/>
+        <w:autoSpaceDN w:val="0"/>
+        <w:adjustRightInd w:val="0"/>
+        <w:spacing w:after="0" w:line="240" w:lineRule="auto"/>
+        <w:rPr>
+          <w:rFonts w:ascii="Consolas" w:hAnsi="Consolas" w:cs="Consolas"/>
+          <w:sz w:val="20"/>
+          <w:szCs w:val="20"/>
+          <w:lang w:val="en-US"/>
+        </w:rPr>
+      </w:pPr>
+    </w:p>
+    <w:p>
+      <w:pPr>
+        <w:autoSpaceDE w:val="0"/>
+        <w:autoSpaceDN w:val="0"/>
+        <w:adjustRightInd w:val="0"/>
+        <w:spacing w:after="0" w:line="240" w:lineRule="auto"/>
+        <w:rPr>
+          <w:rFonts w:ascii="Consolas" w:hAnsi="Consolas" w:cs="Consolas"/>
+          <w:sz w:val="20"/>
+          <w:szCs w:val="20"/>
+          <w:lang w:val="en-US"/>
+        </w:rPr>
+      </w:pPr>
+      <w:r>
+        <w:rPr>
+          <w:rFonts w:ascii="Consolas" w:hAnsi="Consolas" w:cs="Consolas"/>
+          <w:color w:val="000000"/>
+          <w:sz w:val="20"/>
+          <w:szCs w:val="20"/>
+          <w:lang w:val="en-US"/>
+        </w:rPr>
+        <w:tab/>
+      </w:r>
+      <w:proofErr w:type="gramStart"/>
+      <w:r>
+        <w:rPr>
+          <w:rFonts w:ascii="Consolas" w:hAnsi="Consolas" w:cs="Consolas"/>
+          <w:b/>
+          <w:bCs/>
+          <w:color w:val="7F0055"/>
+          <w:sz w:val="20"/>
+          <w:szCs w:val="20"/>
+          <w:lang w:val="en-US"/>
+        </w:rPr>
+        <w:t>public</w:t>
+      </w:r>
+      <w:proofErr w:type="gramEnd"/>
+      <w:r>
+        <w:rPr>
+          <w:rFonts w:ascii="Consolas" w:hAnsi="Consolas" w:cs="Consolas"/>
+          <w:color w:val="000000"/>
+          <w:sz w:val="20"/>
+          <w:szCs w:val="20"/>
+          <w:lang w:val="en-US"/>
+        </w:rPr>
+        <w:t xml:space="preserve"> </w:t>
+      </w:r>
+      <w:r>
+        <w:rPr>
+          <w:rFonts w:ascii="Consolas" w:hAnsi="Consolas" w:cs="Consolas"/>
+          <w:b/>
+          <w:bCs/>
+          <w:color w:val="7F0055"/>
+          <w:sz w:val="20"/>
+          <w:szCs w:val="20"/>
+          <w:lang w:val="en-US"/>
+        </w:rPr>
+        <w:t>static</w:t>
+      </w:r>
+      <w:r>
+        <w:rPr>
+          <w:rFonts w:ascii="Consolas" w:hAnsi="Consolas" w:cs="Consolas"/>
+          <w:color w:val="000000"/>
+          <w:sz w:val="20"/>
+          <w:szCs w:val="20"/>
+          <w:lang w:val="en-US"/>
+        </w:rPr>
+        <w:t xml:space="preserve"> </w:t>
+      </w:r>
+      <w:r>
+        <w:rPr>
+          <w:rFonts w:ascii="Consolas" w:hAnsi="Consolas" w:cs="Consolas"/>
+          <w:b/>
+          <w:bCs/>
+          <w:color w:val="7F0055"/>
+          <w:sz w:val="20"/>
+          <w:szCs w:val="20"/>
+          <w:lang w:val="en-US"/>
+        </w:rPr>
+        <w:t>void</w:t>
+      </w:r>
+      <w:r>
+        <w:rPr>
+          <w:rFonts w:ascii="Consolas" w:hAnsi="Consolas" w:cs="Consolas"/>
+          <w:color w:val="000000"/>
+          <w:sz w:val="20"/>
+          <w:szCs w:val="20"/>
+          <w:lang w:val="en-US"/>
+        </w:rPr>
+        <w:t xml:space="preserve"> main(String[] </w:t>
+      </w:r>
+      <w:proofErr w:type="spellStart"/>
+      <w:r>
+        <w:rPr>
+          <w:rFonts w:ascii="Consolas" w:hAnsi="Consolas" w:cs="Consolas"/>
+          <w:color w:val="6A3E3E"/>
+          <w:sz w:val="20"/>
+          <w:szCs w:val="20"/>
+          <w:lang w:val="en-US"/>
+        </w:rPr>
+        <w:t>args</w:t>
+      </w:r>
+      <w:proofErr w:type="spellEnd"/>
+      <w:r>
+        <w:rPr>
+          <w:rFonts w:ascii="Consolas" w:hAnsi="Consolas" w:cs="Consolas"/>
+          <w:color w:val="000000"/>
+          <w:sz w:val="20"/>
+          <w:szCs w:val="20"/>
+          <w:lang w:val="en-US"/>
+        </w:rPr>
+        <w:t>) {</w:t>
+      </w:r>
+    </w:p>
+    <w:p>
+      <w:pPr>
+        <w:autoSpaceDE w:val="0"/>
+        <w:autoSpaceDN w:val="0"/>
+        <w:adjustRightInd w:val="0"/>
+        <w:spacing w:after="0" w:line="240" w:lineRule="auto"/>
+        <w:rPr>
+          <w:rFonts w:ascii="Consolas" w:hAnsi="Consolas" w:cs="Consolas"/>
+          <w:sz w:val="20"/>
+          <w:szCs w:val="20"/>
+          <w:lang w:val="en-US"/>
+        </w:rPr>
+      </w:pPr>
+      <w:r>
+        <w:rPr>
+          <w:rFonts w:ascii="Consolas" w:hAnsi="Consolas" w:cs="Consolas"/>
+          <w:color w:val="000000"/>
+          <w:sz w:val="20"/>
+          <w:szCs w:val="20"/>
+          <w:lang w:val="en-US"/>
+        </w:rPr>
+        <w:tab/>
+      </w:r>
+      <w:r>
+        <w:rPr>
+          <w:rFonts w:ascii="Consolas" w:hAnsi="Consolas" w:cs="Consolas"/>
+          <w:color w:val="000000"/>
+          <w:sz w:val="20"/>
+          <w:szCs w:val="20"/>
+          <w:lang w:val="en-US"/>
+        </w:rPr>
+        <w:tab/>
+        <w:t xml:space="preserve">Scanner </w:t>
+      </w:r>
+      <w:proofErr w:type="spellStart"/>
+      <w:r>
+        <w:rPr>
+          <w:rFonts w:ascii="Consolas" w:hAnsi="Consolas" w:cs="Consolas"/>
+          <w:color w:val="6A3E3E"/>
+          <w:sz w:val="20"/>
+          <w:szCs w:val="20"/>
+          <w:lang w:val="en-US"/>
+        </w:rPr>
+        <w:t>sc</w:t>
+      </w:r>
+      <w:proofErr w:type="spellEnd"/>
+      <w:r>
+        <w:rPr>
+          <w:rFonts w:ascii="Consolas" w:hAnsi="Consolas" w:cs="Consolas"/>
+          <w:color w:val="000000"/>
+          <w:sz w:val="20"/>
+          <w:szCs w:val="20"/>
+          <w:lang w:val="en-US"/>
+        </w:rPr>
+        <w:t xml:space="preserve"> = </w:t>
+      </w:r>
+      <w:r>
+        <w:rPr>
+          <w:rFonts w:ascii="Consolas" w:hAnsi="Consolas" w:cs="Consolas"/>
+          <w:b/>
+          <w:bCs/>
+          <w:color w:val="7F0055"/>
+          <w:sz w:val="20"/>
+          <w:szCs w:val="20"/>
+          <w:lang w:val="en-US"/>
+        </w:rPr>
+        <w:t>new</w:t>
+      </w:r>
+      <w:r>
+        <w:rPr>
+          <w:rFonts w:ascii="Consolas" w:hAnsi="Consolas" w:cs="Consolas"/>
+          <w:color w:val="000000"/>
+          <w:sz w:val="20"/>
+          <w:szCs w:val="20"/>
+          <w:lang w:val="en-US"/>
+        </w:rPr>
+        <w:t xml:space="preserve"> </w:t>
+      </w:r>
+      <w:proofErr w:type="gramStart"/>
+      <w:r>
+        <w:rPr>
+          <w:rFonts w:ascii="Consolas" w:hAnsi="Consolas" w:cs="Consolas"/>
+          <w:color w:val="000000"/>
+          <w:sz w:val="20"/>
+          <w:szCs w:val="20"/>
+          <w:lang w:val="en-US"/>
+        </w:rPr>
+        <w:t>Scanner(</w:t>
+      </w:r>
+      <w:proofErr w:type="gramEnd"/>
+      <w:r>
+        <w:rPr>
+          <w:rFonts w:ascii="Consolas" w:hAnsi="Consolas" w:cs="Consolas"/>
+          <w:color w:val="000000"/>
+          <w:sz w:val="20"/>
+          <w:szCs w:val="20"/>
+          <w:lang w:val="en-US"/>
+        </w:rPr>
+        <w:t>System.</w:t>
+      </w:r>
+      <w:r>
+        <w:rPr>
+          <w:rFonts w:ascii="Consolas" w:hAnsi="Consolas" w:cs="Consolas"/>
+          <w:b/>
+          <w:bCs/>
+          <w:i/>
+          <w:iCs/>
+          <w:color w:val="0000C0"/>
+          <w:sz w:val="20"/>
+          <w:szCs w:val="20"/>
+          <w:lang w:val="en-US"/>
+        </w:rPr>
+        <w:t>in</w:t>
+      </w:r>
+      <w:r>
+        <w:rPr>
+          <w:rFonts w:ascii="Consolas" w:hAnsi="Consolas" w:cs="Consolas"/>
+          <w:color w:val="000000"/>
+          <w:sz w:val="20"/>
+          <w:szCs w:val="20"/>
+          <w:lang w:val="en-US"/>
+        </w:rPr>
+        <w:t>);</w:t>
+      </w:r>
+    </w:p>
+    <w:p>
+      <w:pPr>
+        <w:autoSpaceDE w:val="0"/>
+        <w:autoSpaceDN w:val="0"/>
+        <w:adjustRightInd w:val="0"/>
+        <w:spacing w:after="0" w:line="240" w:lineRule="auto"/>
+        <w:rPr>
+          <w:rFonts w:ascii="Consolas" w:hAnsi="Consolas" w:cs="Consolas"/>
+          <w:sz w:val="20"/>
+          <w:szCs w:val="20"/>
+          <w:lang w:val="en-US"/>
+        </w:rPr>
+      </w:pPr>
+      <w:r>
+        <w:rPr>
+          <w:rFonts w:ascii="Consolas" w:hAnsi="Consolas" w:cs="Consolas"/>
+          <w:color w:val="000000"/>
+          <w:sz w:val="20"/>
+          <w:szCs w:val="20"/>
+          <w:lang w:val="en-US"/>
+        </w:rPr>
+        <w:tab/>
+      </w:r>
+      <w:r>
+        <w:rPr>
+          <w:rFonts w:ascii="Consolas" w:hAnsi="Consolas" w:cs="Consolas"/>
+          <w:color w:val="000000"/>
+          <w:sz w:val="20"/>
+          <w:szCs w:val="20"/>
+          <w:lang w:val="en-US"/>
+        </w:rPr>
+        <w:tab/>
+      </w:r>
+    </w:p>
+    <w:p>
+      <w:pPr>
+        <w:autoSpaceDE w:val="0"/>
+        <w:autoSpaceDN w:val="0"/>
+        <w:adjustRightInd w:val="0"/>
+        <w:spacing w:after="0" w:line="240" w:lineRule="auto"/>
+        <w:rPr>
+          <w:rFonts w:ascii="Consolas" w:hAnsi="Consolas" w:cs="Consolas"/>
+          <w:sz w:val="20"/>
+          <w:szCs w:val="20"/>
+          <w:lang w:val="en-US"/>
+        </w:rPr>
+      </w:pPr>
+      <w:r>
+        <w:rPr>
+          <w:rFonts w:ascii="Consolas" w:hAnsi="Consolas" w:cs="Consolas"/>
+          <w:color w:val="000000"/>
+          <w:sz w:val="20"/>
+          <w:szCs w:val="20"/>
+          <w:lang w:val="en-US"/>
+        </w:rPr>
+        <w:tab/>
+      </w:r>
+      <w:r>
+        <w:rPr>
+          <w:rFonts w:ascii="Consolas" w:hAnsi="Consolas" w:cs="Consolas"/>
+          <w:color w:val="000000"/>
+          <w:sz w:val="20"/>
+          <w:szCs w:val="20"/>
+          <w:lang w:val="en-US"/>
+        </w:rPr>
+        <w:tab/>
+        <w:t xml:space="preserve">String </w:t>
+      </w:r>
+      <w:r>
+        <w:rPr>
+          <w:rFonts w:ascii="Consolas" w:hAnsi="Consolas" w:cs="Consolas"/>
+          <w:color w:val="6A3E3E"/>
+          <w:sz w:val="20"/>
+          <w:szCs w:val="20"/>
+          <w:lang w:val="en-US"/>
+        </w:rPr>
+        <w:t>A</w:t>
+      </w:r>
+      <w:r>
+        <w:rPr>
+          <w:rFonts w:ascii="Consolas" w:hAnsi="Consolas" w:cs="Consolas"/>
+          <w:color w:val="000000"/>
+          <w:sz w:val="20"/>
+          <w:szCs w:val="20"/>
+          <w:lang w:val="en-US"/>
+        </w:rPr>
+        <w:t xml:space="preserve"> = </w:t>
+      </w:r>
+      <w:proofErr w:type="spellStart"/>
+      <w:proofErr w:type="gramStart"/>
+      <w:r>
+        <w:rPr>
+          <w:rFonts w:ascii="Consolas" w:hAnsi="Consolas" w:cs="Consolas"/>
+          <w:color w:val="6A3E3E"/>
+          <w:sz w:val="20"/>
+          <w:szCs w:val="20"/>
+          <w:lang w:val="en-US"/>
+        </w:rPr>
+        <w:t>sc</w:t>
+      </w:r>
+      <w:r>
+        <w:rPr>
+          <w:rFonts w:ascii="Consolas" w:hAnsi="Consolas" w:cs="Consolas"/>
+          <w:color w:val="000000"/>
+          <w:sz w:val="20"/>
+          <w:szCs w:val="20"/>
+          <w:lang w:val="en-US"/>
+        </w:rPr>
+        <w:t>.nextLine</w:t>
+      </w:r>
+      <w:proofErr w:type="spellEnd"/>
+      <w:r>
+        <w:rPr>
+          <w:rFonts w:ascii="Consolas" w:hAnsi="Consolas" w:cs="Consolas"/>
+          <w:color w:val="000000"/>
+          <w:sz w:val="20"/>
+          <w:szCs w:val="20"/>
+          <w:lang w:val="en-US"/>
+        </w:rPr>
+        <w:t>(</w:t>
+      </w:r>
+      <w:proofErr w:type="gramEnd"/>
+      <w:r>
+        <w:rPr>
+          <w:rFonts w:ascii="Consolas" w:hAnsi="Consolas" w:cs="Consolas"/>
+          <w:color w:val="000000"/>
+          <w:sz w:val="20"/>
+          <w:szCs w:val="20"/>
+          <w:lang w:val="en-US"/>
+        </w:rPr>
+        <w:t>);</w:t>
+      </w:r>
+    </w:p>
+    <w:p>
+      <w:pPr>
+        <w:autoSpaceDE w:val="0"/>
+        <w:autoSpaceDN w:val="0"/>
+        <w:adjustRightInd w:val="0"/>
+        <w:spacing w:after="0" w:line="240" w:lineRule="auto"/>
+        <w:rPr>
+          <w:rFonts w:ascii="Consolas" w:hAnsi="Consolas" w:cs="Consolas"/>
+          <w:sz w:val="20"/>
+          <w:szCs w:val="20"/>
+          <w:lang w:val="en-US"/>
+        </w:rPr>
+      </w:pPr>
+      <w:r>
+        <w:rPr>
+          <w:rFonts w:ascii="Consolas" w:hAnsi="Consolas" w:cs="Consolas"/>
+          <w:color w:val="000000"/>
+          <w:sz w:val="20"/>
+          <w:szCs w:val="20"/>
+          <w:lang w:val="en-US"/>
+        </w:rPr>
+        <w:tab/>
+      </w:r>
+      <w:r>
+        <w:rPr>
+          <w:rFonts w:ascii="Consolas" w:hAnsi="Consolas" w:cs="Consolas"/>
+          <w:color w:val="000000"/>
+          <w:sz w:val="20"/>
+          <w:szCs w:val="20"/>
+          <w:lang w:val="en-US"/>
+        </w:rPr>
+        <w:tab/>
+        <w:t xml:space="preserve">String </w:t>
+      </w:r>
+      <w:r>
+        <w:rPr>
+          <w:rFonts w:ascii="Consolas" w:hAnsi="Consolas" w:cs="Consolas"/>
+          <w:color w:val="6A3E3E"/>
+          <w:sz w:val="20"/>
+          <w:szCs w:val="20"/>
+          <w:lang w:val="en-US"/>
+        </w:rPr>
+        <w:t>B</w:t>
+      </w:r>
+      <w:r>
+        <w:rPr>
+          <w:rFonts w:ascii="Consolas" w:hAnsi="Consolas" w:cs="Consolas"/>
+          <w:color w:val="000000"/>
+          <w:sz w:val="20"/>
+          <w:szCs w:val="20"/>
+          <w:lang w:val="en-US"/>
+        </w:rPr>
+        <w:t xml:space="preserve"> = </w:t>
+      </w:r>
+      <w:proofErr w:type="spellStart"/>
+      <w:proofErr w:type="gramStart"/>
+      <w:r>
+        <w:rPr>
+          <w:rFonts w:ascii="Consolas" w:hAnsi="Consolas" w:cs="Consolas"/>
+          <w:color w:val="6A3E3E"/>
+          <w:sz w:val="20"/>
+          <w:szCs w:val="20"/>
+          <w:lang w:val="en-US"/>
+        </w:rPr>
+        <w:t>sc</w:t>
+      </w:r>
+      <w:r>
+        <w:rPr>
+          <w:rFonts w:ascii="Consolas" w:hAnsi="Consolas" w:cs="Consolas"/>
+          <w:color w:val="000000"/>
+          <w:sz w:val="20"/>
+          <w:szCs w:val="20"/>
+          <w:lang w:val="en-US"/>
+        </w:rPr>
+        <w:t>.nextLine</w:t>
+      </w:r>
+      <w:proofErr w:type="spellEnd"/>
+      <w:r>
+        <w:rPr>
+          <w:rFonts w:ascii="Consolas" w:hAnsi="Consolas" w:cs="Consolas"/>
+          <w:color w:val="000000"/>
+          <w:sz w:val="20"/>
+          <w:szCs w:val="20"/>
+          <w:lang w:val="en-US"/>
+        </w:rPr>
+        <w:t>(</w:t>
+      </w:r>
+      <w:proofErr w:type="gramEnd"/>
+      <w:r>
+        <w:rPr>
+          <w:rFonts w:ascii="Consolas" w:hAnsi="Consolas" w:cs="Consolas"/>
+          <w:color w:val="000000"/>
+          <w:sz w:val="20"/>
+          <w:szCs w:val="20"/>
+          <w:lang w:val="en-US"/>
+        </w:rPr>
+        <w:t>);</w:t>
+      </w:r>
+    </w:p>
+    <w:p>
+      <w:pPr>
+        <w:autoSpaceDE w:val="0"/>
+        <w:autoSpaceDN w:val="0"/>
+        <w:adjustRightInd w:val="0"/>
+        <w:spacing w:after="0" w:line="240" w:lineRule="auto"/>
+        <w:rPr>
+          <w:rFonts w:ascii="Consolas" w:hAnsi="Consolas" w:cs="Consolas"/>
+          <w:sz w:val="20"/>
+          <w:szCs w:val="20"/>
+          <w:lang w:val="en-US"/>
+        </w:rPr>
+      </w:pPr>
+      <w:r>
+        <w:rPr>
+          <w:rFonts w:ascii="Consolas" w:hAnsi="Consolas" w:cs="Consolas"/>
+          <w:color w:val="000000"/>
+          <w:sz w:val="20"/>
+          <w:szCs w:val="20"/>
+          <w:lang w:val="en-US"/>
+        </w:rPr>
+        <w:tab/>
+      </w:r>
+      <w:r>
+        <w:rPr>
+          <w:rFonts w:ascii="Consolas" w:hAnsi="Consolas" w:cs="Consolas"/>
+          <w:color w:val="000000"/>
+          <w:sz w:val="20"/>
+          <w:szCs w:val="20"/>
+          <w:lang w:val="en-US"/>
+        </w:rPr>
+        <w:tab/>
+      </w:r>
+      <w:proofErr w:type="gramStart"/>
+      <w:r>
+        <w:rPr>
+          <w:rFonts w:ascii="Consolas" w:hAnsi="Consolas" w:cs="Consolas"/>
+          <w:b/>
+          <w:bCs/>
+          <w:color w:val="7F0055"/>
+          <w:sz w:val="20"/>
+          <w:szCs w:val="20"/>
+          <w:lang w:val="en-US"/>
+        </w:rPr>
+        <w:t>if</w:t>
+      </w:r>
+      <w:proofErr w:type="gramEnd"/>
+      <w:r>
+        <w:rPr>
+          <w:rFonts w:ascii="Consolas" w:hAnsi="Consolas" w:cs="Consolas"/>
+          <w:color w:val="000000"/>
+          <w:sz w:val="20"/>
+          <w:szCs w:val="20"/>
+          <w:lang w:val="en-US"/>
+        </w:rPr>
+        <w:t xml:space="preserve"> (</w:t>
+      </w:r>
+      <w:proofErr w:type="spellStart"/>
+      <w:r>
+        <w:rPr>
+          <w:rFonts w:ascii="Consolas" w:hAnsi="Consolas" w:cs="Consolas"/>
+          <w:color w:val="6A3E3E"/>
+          <w:sz w:val="20"/>
+          <w:szCs w:val="20"/>
+          <w:lang w:val="en-US"/>
+        </w:rPr>
+        <w:t>A</w:t>
+      </w:r>
+      <w:r>
+        <w:rPr>
+          <w:rFonts w:ascii="Consolas" w:hAnsi="Consolas" w:cs="Consolas"/>
+          <w:color w:val="000000"/>
+          <w:sz w:val="20"/>
+          <w:szCs w:val="20"/>
+          <w:lang w:val="en-US"/>
+        </w:rPr>
+        <w:t>.equals</w:t>
+      </w:r>
+      <w:proofErr w:type="spellEnd"/>
+      <w:r>
+        <w:rPr>
+          <w:rFonts w:ascii="Consolas" w:hAnsi="Consolas" w:cs="Consolas"/>
+          <w:color w:val="000000"/>
+          <w:sz w:val="20"/>
+          <w:szCs w:val="20"/>
+          <w:lang w:val="en-US"/>
+        </w:rPr>
+        <w:t>(</w:t>
+      </w:r>
+      <w:r>
+        <w:rPr>
+          <w:rFonts w:ascii="Consolas" w:hAnsi="Consolas" w:cs="Consolas"/>
+          <w:color w:val="6A3E3E"/>
+          <w:sz w:val="20"/>
+          <w:szCs w:val="20"/>
+          <w:lang w:val="en-US"/>
+        </w:rPr>
+        <w:t>B</w:t>
+      </w:r>
+      <w:r>
+        <w:rPr>
+          <w:rFonts w:ascii="Consolas" w:hAnsi="Consolas" w:cs="Consolas"/>
+          <w:color w:val="000000"/>
+          <w:sz w:val="20"/>
+          <w:szCs w:val="20"/>
+          <w:lang w:val="en-US"/>
+        </w:rPr>
+        <w:t>))</w:t>
+      </w:r>
+    </w:p>
+    <w:p>
+      <w:pPr>
+        <w:autoSpaceDE w:val="0"/>
+        <w:autoSpaceDN w:val="0"/>
+        <w:adjustRightInd w:val="0"/>
+        <w:spacing w:after="0" w:line="240" w:lineRule="auto"/>
+        <w:rPr>
+          <w:rFonts w:ascii="Consolas" w:hAnsi="Consolas" w:cs="Consolas"/>
+          <w:sz w:val="20"/>
+          <w:szCs w:val="20"/>
+          <w:lang w:val="en-US"/>
+        </w:rPr>
+      </w:pPr>
+      <w:r>
+        <w:rPr>
+          <w:rFonts w:ascii="Consolas" w:hAnsi="Consolas" w:cs="Consolas"/>
+          <w:color w:val="000000"/>
+          <w:sz w:val="20"/>
+          <w:szCs w:val="20"/>
+          <w:lang w:val="en-US"/>
+        </w:rPr>
+        <w:tab/>
+      </w:r>
+      <w:r>
+        <w:rPr>
+          <w:rFonts w:ascii="Consolas" w:hAnsi="Consolas" w:cs="Consolas"/>
+          <w:color w:val="000000"/>
+          <w:sz w:val="20"/>
+          <w:szCs w:val="20"/>
+          <w:lang w:val="en-US"/>
+        </w:rPr>
+        <w:tab/>
+      </w:r>
+      <w:r>
+        <w:rPr>
+          <w:rFonts w:ascii="Consolas" w:hAnsi="Consolas" w:cs="Consolas"/>
+          <w:color w:val="000000"/>
+          <w:sz w:val="20"/>
+          <w:szCs w:val="20"/>
+          <w:lang w:val="en-US"/>
+        </w:rPr>
+        <w:tab/>
+      </w:r>
+      <w:proofErr w:type="spellStart"/>
+      <w:proofErr w:type="gramStart"/>
+      <w:r>
+        <w:rPr>
+          <w:rFonts w:ascii="Consolas" w:hAnsi="Consolas" w:cs="Consolas"/>
+          <w:color w:val="000000"/>
+          <w:sz w:val="20"/>
+          <w:szCs w:val="20"/>
+          <w:lang w:val="en-US"/>
+        </w:rPr>
+        <w:t>System.</w:t>
+      </w:r>
+      <w:r>
+        <w:rPr>
+          <w:rFonts w:ascii="Consolas" w:hAnsi="Consolas" w:cs="Consolas"/>
+          <w:b/>
+          <w:bCs/>
+          <w:i/>
+          <w:iCs/>
+          <w:color w:val="0000C0"/>
+          <w:sz w:val="20"/>
+          <w:szCs w:val="20"/>
+          <w:lang w:val="en-US"/>
+        </w:rPr>
+        <w:t>out</w:t>
+      </w:r>
+      <w:r>
+        <w:rPr>
+          <w:rFonts w:ascii="Consolas" w:hAnsi="Consolas" w:cs="Consolas"/>
+          <w:color w:val="000000"/>
+          <w:sz w:val="20"/>
+          <w:szCs w:val="20"/>
+          <w:lang w:val="en-US"/>
+        </w:rPr>
+        <w:t>.println</w:t>
+      </w:r>
+      <w:proofErr w:type="spellEnd"/>
+      <w:r>
+        <w:rPr>
+          <w:rFonts w:ascii="Consolas" w:hAnsi="Consolas" w:cs="Consolas"/>
+          <w:color w:val="000000"/>
+          <w:sz w:val="20"/>
+          <w:szCs w:val="20"/>
+          <w:lang w:val="en-US"/>
+        </w:rPr>
+        <w:t>(</w:t>
+      </w:r>
+      <w:proofErr w:type="gramEnd"/>
+      <w:r>
+        <w:rPr>
+          <w:rFonts w:ascii="Consolas" w:hAnsi="Consolas" w:cs="Consolas"/>
+          <w:color w:val="2A00FF"/>
+          <w:sz w:val="20"/>
+          <w:szCs w:val="20"/>
+          <w:lang w:val="en-US"/>
+        </w:rPr>
+        <w:t>"</w:t>
+      </w:r>
+      <w:proofErr w:type="spellStart"/>
+      <w:r>
+        <w:rPr>
+          <w:rFonts w:ascii="Consolas" w:hAnsi="Consolas" w:cs="Consolas"/>
+          <w:color w:val="2A00FF"/>
+          <w:sz w:val="20"/>
+          <w:szCs w:val="20"/>
+          <w:lang w:val="en-US"/>
+        </w:rPr>
+        <w:t>correto</w:t>
+      </w:r>
+      <w:proofErr w:type="spellEnd"/>
+      <w:r>
+        <w:rPr>
+          <w:rFonts w:ascii="Consolas" w:hAnsi="Consolas" w:cs="Consolas"/>
+          <w:color w:val="2A00FF"/>
+          <w:sz w:val="20"/>
+          <w:szCs w:val="20"/>
+          <w:lang w:val="en-US"/>
+        </w:rPr>
+        <w:t>"</w:t>
+      </w:r>
+      <w:r>
+        <w:rPr>
+          <w:rFonts w:ascii="Consolas" w:hAnsi="Consolas" w:cs="Consolas"/>
+          <w:color w:val="000000"/>
+          <w:sz w:val="20"/>
+          <w:szCs w:val="20"/>
+          <w:lang w:val="en-US"/>
+        </w:rPr>
+        <w:t>);</w:t>
+      </w:r>
+    </w:p>
+    <w:p>
+      <w:pPr>
+        <w:autoSpaceDE w:val="0"/>
+        <w:autoSpaceDN w:val="0"/>
+        <w:adjustRightInd w:val="0"/>
+        <w:spacing w:after="0" w:line="240" w:lineRule="auto"/>
+        <w:rPr>
+          <w:rFonts w:ascii="Consolas" w:hAnsi="Consolas" w:cs="Consolas"/>
+          <w:sz w:val="20"/>
+          <w:szCs w:val="20"/>
+          <w:lang w:val="en-US"/>
+        </w:rPr>
+      </w:pPr>
+      <w:r>
+        <w:rPr>
+          <w:rFonts w:ascii="Consolas" w:hAnsi="Consolas" w:cs="Consolas"/>
+          <w:color w:val="000000"/>
+          <w:sz w:val="20"/>
+          <w:szCs w:val="20"/>
+          <w:lang w:val="en-US"/>
+        </w:rPr>
+        <w:tab/>
+      </w:r>
+      <w:r>
+        <w:rPr>
+          <w:rFonts w:ascii="Consolas" w:hAnsi="Consolas" w:cs="Consolas"/>
+          <w:color w:val="000000"/>
+          <w:sz w:val="20"/>
+          <w:szCs w:val="20"/>
+          <w:lang w:val="en-US"/>
+        </w:rPr>
+        <w:tab/>
+      </w:r>
+      <w:proofErr w:type="gramStart"/>
+      <w:r>
+        <w:rPr>
+          <w:rFonts w:ascii="Consolas" w:hAnsi="Consolas" w:cs="Consolas"/>
+          <w:b/>
+          <w:bCs/>
+          <w:color w:val="7F0055"/>
+          <w:sz w:val="20"/>
+          <w:szCs w:val="20"/>
+          <w:lang w:val="en-US"/>
+        </w:rPr>
+        <w:t>else</w:t>
+      </w:r>
+      <w:proofErr w:type="gramEnd"/>
+    </w:p>
+    <w:p>
+      <w:pPr>
+        <w:autoSpaceDE w:val="0"/>
+        <w:autoSpaceDN w:val="0"/>
+        <w:adjustRightInd w:val="0"/>
+        <w:spacing w:after="0" w:line="240" w:lineRule="auto"/>
+        <w:rPr>
+          <w:rFonts w:ascii="Consolas" w:hAnsi="Consolas" w:cs="Consolas"/>
+          <w:sz w:val="20"/>
+          <w:szCs w:val="20"/>
+          <w:lang w:val="en-US"/>
+        </w:rPr>
+      </w:pPr>
+      <w:r>
+        <w:rPr>
+          <w:rFonts w:ascii="Consolas" w:hAnsi="Consolas" w:cs="Consolas"/>
+          <w:color w:val="000000"/>
+          <w:sz w:val="20"/>
+          <w:szCs w:val="20"/>
+          <w:lang w:val="en-US"/>
+        </w:rPr>
+        <w:tab/>
+      </w:r>
+      <w:r>
+        <w:rPr>
+          <w:rFonts w:ascii="Consolas" w:hAnsi="Consolas" w:cs="Consolas"/>
+          <w:color w:val="000000"/>
+          <w:sz w:val="20"/>
+          <w:szCs w:val="20"/>
+          <w:lang w:val="en-US"/>
+        </w:rPr>
+        <w:tab/>
+      </w:r>
+      <w:r>
+        <w:rPr>
+          <w:rFonts w:ascii="Consolas" w:hAnsi="Consolas" w:cs="Consolas"/>
+          <w:color w:val="000000"/>
+          <w:sz w:val="20"/>
+          <w:szCs w:val="20"/>
+          <w:lang w:val="en-US"/>
+        </w:rPr>
+        <w:tab/>
+      </w:r>
+      <w:proofErr w:type="spellStart"/>
+      <w:proofErr w:type="gramStart"/>
+      <w:r>
+        <w:rPr>
+          <w:rFonts w:ascii="Consolas" w:hAnsi="Consolas" w:cs="Consolas"/>
+          <w:color w:val="000000"/>
+          <w:sz w:val="20"/>
+          <w:szCs w:val="20"/>
+          <w:lang w:val="en-US"/>
+        </w:rPr>
+        <w:t>System.</w:t>
+      </w:r>
+      <w:r>
+        <w:rPr>
+          <w:rFonts w:ascii="Consolas" w:hAnsi="Consolas" w:cs="Consolas"/>
+          <w:b/>
+          <w:bCs/>
+          <w:i/>
+          <w:iCs/>
+          <w:color w:val="0000C0"/>
+          <w:sz w:val="20"/>
+          <w:szCs w:val="20"/>
+          <w:lang w:val="en-US"/>
+        </w:rPr>
+        <w:t>out</w:t>
+      </w:r>
+      <w:r>
+        <w:rPr>
+          <w:rFonts w:ascii="Consolas" w:hAnsi="Consolas" w:cs="Consolas"/>
+          <w:color w:val="000000"/>
+          <w:sz w:val="20"/>
+          <w:szCs w:val="20"/>
+          <w:lang w:val="en-US"/>
+        </w:rPr>
+        <w:t>.println</w:t>
+      </w:r>
+      <w:proofErr w:type="spellEnd"/>
+      <w:r>
+        <w:rPr>
+          <w:rFonts w:ascii="Consolas" w:hAnsi="Consolas" w:cs="Consolas"/>
+          <w:color w:val="000000"/>
+          <w:sz w:val="20"/>
+          <w:szCs w:val="20"/>
+          <w:lang w:val="en-US"/>
+        </w:rPr>
+        <w:t>(</w:t>
+      </w:r>
+      <w:proofErr w:type="gramEnd"/>
+      <w:r>
+        <w:rPr>
+          <w:rFonts w:ascii="Consolas" w:hAnsi="Consolas" w:cs="Consolas"/>
+          <w:color w:val="2A00FF"/>
+          <w:sz w:val="20"/>
+          <w:szCs w:val="20"/>
+          <w:lang w:val="en-US"/>
+        </w:rPr>
+        <w:t>"</w:t>
+      </w:r>
+      <w:proofErr w:type="spellStart"/>
+      <w:r>
+        <w:rPr>
+          <w:rFonts w:ascii="Consolas" w:hAnsi="Consolas" w:cs="Consolas"/>
+          <w:color w:val="2A00FF"/>
+          <w:sz w:val="20"/>
+          <w:szCs w:val="20"/>
+          <w:lang w:val="en-US"/>
+        </w:rPr>
+        <w:t>incorreto</w:t>
+      </w:r>
+      <w:proofErr w:type="spellEnd"/>
+      <w:r>
+        <w:rPr>
+          <w:rFonts w:ascii="Consolas" w:hAnsi="Consolas" w:cs="Consolas"/>
+          <w:color w:val="2A00FF"/>
+          <w:sz w:val="20"/>
+          <w:szCs w:val="20"/>
+          <w:lang w:val="en-US"/>
+        </w:rPr>
+        <w:t>"</w:t>
+      </w:r>
+      <w:r>
+        <w:rPr>
+          <w:rFonts w:ascii="Consolas" w:hAnsi="Consolas" w:cs="Consolas"/>
+          <w:color w:val="000000"/>
+          <w:sz w:val="20"/>
+          <w:szCs w:val="20"/>
+          <w:lang w:val="en-US"/>
+        </w:rPr>
+        <w:t>);</w:t>
+      </w:r>
+    </w:p>
+    <w:p>
+      <w:pPr>
+        <w:autoSpaceDE w:val="0"/>
+        <w:autoSpaceDN w:val="0"/>
+        <w:adjustRightInd w:val="0"/>
+        <w:spacing w:after="0" w:line="240" w:lineRule="auto"/>
+        <w:rPr>
+          <w:rFonts w:ascii="Consolas" w:hAnsi="Consolas" w:cs="Consolas"/>
+          <w:sz w:val="20"/>
+          <w:szCs w:val="20"/>
+          <w:lang w:val="en-US"/>
+        </w:rPr>
+      </w:pPr>
+      <w:r>
+        <w:rPr>
+          <w:rFonts w:ascii="Consolas" w:hAnsi="Consolas" w:cs="Consolas"/>
+          <w:color w:val="000000"/>
+          <w:sz w:val="20"/>
+          <w:szCs w:val="20"/>
+          <w:lang w:val="en-US"/>
+        </w:rPr>
+        <w:tab/>
+      </w:r>
+      <w:r>
+        <w:rPr>
+          <w:rFonts w:ascii="Consolas" w:hAnsi="Consolas" w:cs="Consolas"/>
+          <w:color w:val="000000"/>
+          <w:sz w:val="20"/>
+          <w:szCs w:val="20"/>
+          <w:lang w:val="en-US"/>
+        </w:rPr>
+        <w:tab/>
+      </w:r>
+    </w:p>
+    <w:p>
+      <w:pPr>
+        <w:autoSpaceDE w:val="0"/>
+        <w:autoSpaceDN w:val="0"/>
+        <w:adjustRightInd w:val="0"/>
+        <w:spacing w:after="0" w:line="240" w:lineRule="auto"/>
+        <w:rPr>
+          <w:rFonts w:ascii="Consolas" w:hAnsi="Consolas" w:cs="Consolas"/>
+          <w:sz w:val="20"/>
+          <w:szCs w:val="20"/>
+        </w:rPr>
+      </w:pPr>
+      <w:r>
+        <w:rPr>
+          <w:rFonts w:ascii="Consolas" w:hAnsi="Consolas" w:cs="Consolas"/>
+          <w:color w:val="000000"/>
+          <w:sz w:val="20"/>
+          <w:szCs w:val="20"/>
+          <w:lang w:val="en-US"/>
+        </w:rPr>
+        <w:tab/>
+      </w:r>
+      <w:r>
+        <w:rPr>
+          <w:rFonts w:ascii="Consolas" w:hAnsi="Consolas" w:cs="Consolas"/>
+          <w:color w:val="000000"/>
+          <w:sz w:val="20"/>
+          <w:szCs w:val="20"/>
+          <w:lang w:val="en-US"/>
+        </w:rPr>
+        <w:tab/>
+      </w:r>
+      <w:proofErr w:type="spellStart"/>
+      <w:proofErr w:type="gramStart"/>
+      <w:r>
+        <w:rPr>
+          <w:rFonts w:ascii="Consolas" w:hAnsi="Consolas" w:cs="Consolas"/>
+          <w:color w:val="6A3E3E"/>
+          <w:sz w:val="20"/>
+          <w:szCs w:val="20"/>
+        </w:rPr>
+        <w:t>sc</w:t>
+      </w:r>
+      <w:r>
+        <w:rPr>
+          <w:rFonts w:ascii="Consolas" w:hAnsi="Consolas" w:cs="Consolas"/>
+          <w:color w:val="000000"/>
+          <w:sz w:val="20"/>
+          <w:szCs w:val="20"/>
+        </w:rPr>
+        <w:t>.</w:t>
+      </w:r>
+      <w:proofErr w:type="gramEnd"/>
+      <w:r>
+        <w:rPr>
+          <w:rFonts w:ascii="Consolas" w:hAnsi="Consolas" w:cs="Consolas"/>
+          <w:color w:val="000000"/>
+          <w:sz w:val="20"/>
+          <w:szCs w:val="20"/>
+        </w:rPr>
+        <w:t>close</w:t>
+      </w:r>
+      <w:proofErr w:type="spellEnd"/>
+      <w:r>
+        <w:rPr>
+          <w:rFonts w:ascii="Consolas" w:hAnsi="Consolas" w:cs="Consolas"/>
+          <w:color w:val="000000"/>
+          <w:sz w:val="20"/>
+          <w:szCs w:val="20"/>
+        </w:rPr>
+        <w:t>();</w:t>
+      </w:r>
+    </w:p>
+    <w:p>
+      <w:pPr>
+        <w:autoSpaceDE w:val="0"/>
+        <w:autoSpaceDN w:val="0"/>
+        <w:adjustRightInd w:val="0"/>
+        <w:spacing w:after="0" w:line="240" w:lineRule="auto"/>
+        <w:rPr>
+          <w:rFonts w:ascii="Consolas" w:hAnsi="Consolas" w:cs="Consolas"/>
+          <w:sz w:val="20"/>
+          <w:szCs w:val="20"/>
+        </w:rPr>
+      </w:pPr>
+      <w:r>
+        <w:rPr>
+          <w:rFonts w:ascii="Consolas" w:hAnsi="Consolas" w:cs="Consolas"/>
+          <w:color w:val="000000"/>
+          <w:sz w:val="20"/>
+          <w:szCs w:val="20"/>
+        </w:rPr>
+        <w:tab/>
+      </w:r>
+      <w:proofErr w:type="gramStart"/>
+      <w:r>
+        <w:rPr>
+          <w:rFonts w:ascii="Consolas" w:hAnsi="Consolas" w:cs="Consolas"/>
+          <w:color w:val="000000"/>
+          <w:sz w:val="20"/>
+          <w:szCs w:val="20"/>
+        </w:rPr>
+        <w:t>}</w:t>
+      </w:r>
+      <w:proofErr w:type="gramEnd"/>
+    </w:p>
+    <w:p>
+      <w:pPr>
+        <w:autoSpaceDE w:val="0"/>
+        <w:autoSpaceDN w:val="0"/>
+        <w:adjustRightInd w:val="0"/>
+        <w:spacing w:after="0" w:line="240" w:lineRule="auto"/>
+        <w:rPr>
+          <w:rFonts w:ascii="Consolas" w:hAnsi="Consolas" w:cs="Consolas"/>
+          <w:sz w:val="20"/>
+          <w:szCs w:val="20"/>
+        </w:rPr>
+      </w:pPr>
+      <w:proofErr w:type="gramStart"/>
+      <w:r>
+        <w:rPr>
+          <w:rFonts w:ascii="Consolas" w:hAnsi="Consolas" w:cs="Consolas"/>
+          <w:color w:val="000000"/>
+          <w:sz w:val="20"/>
+          <w:szCs w:val="20"/>
+        </w:rPr>
+        <w:t>}</w:t>
+      </w:r>
+      <w:proofErr w:type="gramEnd"/>
+    </w:p>
+    <w:p>
+      <w:pPr>
+        <w:pBdr>
+          <w:bottom w:val="single" w:sz="6" w:space="1" w:color="auto"/>
+        </w:pBdr>
+      </w:pPr>
+    </w:p>
+    <w:p>
+      <w:pPr>
+        <w:pBdr>
+          <w:bottom w:val="single" w:sz="6" w:space="1" w:color="auto"/>
+        </w:pBdr>
+      </w:pPr>
+    </w:p>
     <w:p>
       <w:r>
         <w:rPr>
@@ -55,9 +1295,17 @@
           <w:lang w:eastAsia="pt-BR"/>
         </w:rPr>
         <w:drawing>
-          <wp:inline distT="0" distB="0" distL="0" distR="0" wp14:anchorId="5856B3C7" wp14:editId="19D31E03">
-            <wp:extent cx="5400040" cy="3283585"/>
-            <wp:effectExtent l="0" t="0" r="0" b="0"/>
+          <wp:anchor distT="0" distB="0" distL="114300" distR="114300" simplePos="0" relativeHeight="251659264" behindDoc="0" locked="0" layoutInCell="1" allowOverlap="1" wp14:anchorId="121F1D71" wp14:editId="4EB94141">
+            <wp:simplePos x="0" y="0"/>
+            <wp:positionH relativeFrom="column">
+              <wp:posOffset>0</wp:posOffset>
+            </wp:positionH>
+            <wp:positionV relativeFrom="paragraph">
+              <wp:posOffset>279400</wp:posOffset>
+            </wp:positionV>
+            <wp:extent cx="2819400" cy="1952625"/>
+            <wp:effectExtent l="0" t="0" r="0" b="9525"/>
+            <wp:wrapSquare wrapText="bothSides"/>
             <wp:docPr id="2" name="Imagem 2"/>
             <wp:cNvGraphicFramePr>
               <a:graphicFrameLocks xmlns:a="http://schemas.openxmlformats.org/drawingml/2006/main" noChangeAspect="1"/>
@@ -70,7 +1318,13 @@
                     <pic:cNvPicPr/>
                   </pic:nvPicPr>
                   <pic:blipFill>
-                    <a:blip r:embed="rId6"/>
+                    <a:blip r:embed="rId6">
+                      <a:extLst>
+                        <a:ext uri="{28A0092B-C50C-407E-A947-70E740481C1C}">
+                          <a14:useLocalDpi xmlns:a14="http://schemas.microsoft.com/office/drawing/2010/main" val="0"/>
+                        </a:ext>
+                      </a:extLst>
+                    </a:blip>
                     <a:stretch>
                       <a:fillRect/>
                     </a:stretch>
@@ -78,7 +1332,7 @@
                   <pic:spPr>
                     <a:xfrm>
                       <a:off x="0" y="0"/>
-                      <a:ext cx="5400040" cy="3283585"/>
+                      <a:ext cx="2819400" cy="1952625"/>
                     </a:xfrm>
                     <a:prstGeom prst="rect">
                       <a:avLst/>
@@ -87,22 +1341,1046 @@
                 </pic:pic>
               </a:graphicData>
             </a:graphic>
-          </wp:inline>
+            <wp14:sizeRelH relativeFrom="page">
+              <wp14:pctWidth>0</wp14:pctWidth>
+            </wp14:sizeRelH>
+            <wp14:sizeRelV relativeFrom="page">
+              <wp14:pctHeight>0</wp14:pctHeight>
+            </wp14:sizeRelV>
+          </wp:anchor>
         </w:drawing>
       </w:r>
     </w:p>
-    <w:p/>
-    <w:p>
+    <w:p>
+      <w:pPr>
+        <w:rPr>
+          <w:rFonts w:ascii="Consolas" w:hAnsi="Consolas" w:cs="Consolas"/>
+          <w:sz w:val="20"/>
+          <w:szCs w:val="20"/>
+          <w:lang w:val="en-US"/>
+        </w:rPr>
+      </w:pPr>
+      <w:proofErr w:type="gramStart"/>
+      <w:r>
+        <w:rPr>
+          <w:rFonts w:ascii="Consolas" w:hAnsi="Consolas" w:cs="Consolas"/>
+          <w:b/>
+          <w:bCs/>
+          <w:color w:val="7F0055"/>
+          <w:sz w:val="20"/>
+          <w:szCs w:val="20"/>
+          <w:lang w:val="en-US"/>
+        </w:rPr>
+        <w:t>import</w:t>
+      </w:r>
+      <w:proofErr w:type="gramEnd"/>
+      <w:r>
+        <w:rPr>
+          <w:rFonts w:ascii="Consolas" w:hAnsi="Consolas" w:cs="Consolas"/>
+          <w:color w:val="000000"/>
+          <w:sz w:val="20"/>
+          <w:szCs w:val="20"/>
+          <w:lang w:val="en-US"/>
+        </w:rPr>
+        <w:t xml:space="preserve"> </w:t>
+      </w:r>
+      <w:proofErr w:type="spellStart"/>
+      <w:r>
+        <w:rPr>
+          <w:rFonts w:ascii="Consolas" w:hAnsi="Consolas" w:cs="Consolas"/>
+          <w:color w:val="000000"/>
+          <w:sz w:val="20"/>
+          <w:szCs w:val="20"/>
+          <w:lang w:val="en-US"/>
+        </w:rPr>
+        <w:t>java.util.Scanner</w:t>
+      </w:r>
+      <w:proofErr w:type="spellEnd"/>
+      <w:r>
+        <w:rPr>
+          <w:rFonts w:ascii="Consolas" w:hAnsi="Consolas" w:cs="Consolas"/>
+          <w:color w:val="000000"/>
+          <w:sz w:val="20"/>
+          <w:szCs w:val="20"/>
+          <w:lang w:val="en-US"/>
+        </w:rPr>
+        <w:t>;</w:t>
+      </w:r>
+    </w:p>
+    <w:p>
+      <w:pPr>
+        <w:autoSpaceDE w:val="0"/>
+        <w:autoSpaceDN w:val="0"/>
+        <w:adjustRightInd w:val="0"/>
+        <w:spacing w:after="0" w:line="240" w:lineRule="auto"/>
+        <w:rPr>
+          <w:rFonts w:ascii="Consolas" w:hAnsi="Consolas" w:cs="Consolas"/>
+          <w:sz w:val="20"/>
+          <w:szCs w:val="20"/>
+          <w:lang w:val="en-US"/>
+        </w:rPr>
+      </w:pPr>
+      <w:proofErr w:type="gramStart"/>
+      <w:r>
+        <w:rPr>
+          <w:rFonts w:ascii="Consolas" w:hAnsi="Consolas" w:cs="Consolas"/>
+          <w:b/>
+          <w:bCs/>
+          <w:color w:val="7F0055"/>
+          <w:sz w:val="20"/>
+          <w:szCs w:val="20"/>
+          <w:lang w:val="en-US"/>
+        </w:rPr>
+        <w:t>public</w:t>
+      </w:r>
+      <w:proofErr w:type="gramEnd"/>
+      <w:r>
+        <w:rPr>
+          <w:rFonts w:ascii="Consolas" w:hAnsi="Consolas" w:cs="Consolas"/>
+          <w:color w:val="000000"/>
+          <w:sz w:val="20"/>
+          <w:szCs w:val="20"/>
+          <w:lang w:val="en-US"/>
+        </w:rPr>
+        <w:t xml:space="preserve"> </w:t>
+      </w:r>
+      <w:r>
+        <w:rPr>
+          <w:rFonts w:ascii="Consolas" w:hAnsi="Consolas" w:cs="Consolas"/>
+          <w:b/>
+          <w:bCs/>
+          <w:color w:val="7F0055"/>
+          <w:sz w:val="20"/>
+          <w:szCs w:val="20"/>
+          <w:lang w:val="en-US"/>
+        </w:rPr>
+        <w:t>class</w:t>
+      </w:r>
+      <w:r>
+        <w:rPr>
+          <w:rFonts w:ascii="Consolas" w:hAnsi="Consolas" w:cs="Consolas"/>
+          <w:color w:val="000000"/>
+          <w:sz w:val="20"/>
+          <w:szCs w:val="20"/>
+          <w:lang w:val="en-US"/>
+        </w:rPr>
+        <w:t xml:space="preserve"> Main {</w:t>
+      </w:r>
+    </w:p>
+    <w:p>
+      <w:pPr>
+        <w:autoSpaceDE w:val="0"/>
+        <w:autoSpaceDN w:val="0"/>
+        <w:adjustRightInd w:val="0"/>
+        <w:spacing w:after="0" w:line="240" w:lineRule="auto"/>
+        <w:rPr>
+          <w:rFonts w:ascii="Consolas" w:hAnsi="Consolas" w:cs="Consolas"/>
+          <w:sz w:val="20"/>
+          <w:szCs w:val="20"/>
+          <w:lang w:val="en-US"/>
+        </w:rPr>
+      </w:pPr>
+      <w:r>
+        <w:rPr>
+          <w:rFonts w:ascii="Consolas" w:hAnsi="Consolas" w:cs="Consolas"/>
+          <w:color w:val="000000"/>
+          <w:sz w:val="20"/>
+          <w:szCs w:val="20"/>
+          <w:lang w:val="en-US"/>
+        </w:rPr>
+        <w:tab/>
+      </w:r>
+      <w:proofErr w:type="gramStart"/>
+      <w:r>
+        <w:rPr>
+          <w:rFonts w:ascii="Consolas" w:hAnsi="Consolas" w:cs="Consolas"/>
+          <w:b/>
+          <w:bCs/>
+          <w:color w:val="7F0055"/>
+          <w:sz w:val="20"/>
+          <w:szCs w:val="20"/>
+          <w:lang w:val="en-US"/>
+        </w:rPr>
+        <w:t>public</w:t>
+      </w:r>
+      <w:proofErr w:type="gramEnd"/>
+      <w:r>
+        <w:rPr>
+          <w:rFonts w:ascii="Consolas" w:hAnsi="Consolas" w:cs="Consolas"/>
+          <w:color w:val="000000"/>
+          <w:sz w:val="20"/>
+          <w:szCs w:val="20"/>
+          <w:lang w:val="en-US"/>
+        </w:rPr>
+        <w:t xml:space="preserve"> </w:t>
+      </w:r>
+      <w:r>
+        <w:rPr>
+          <w:rFonts w:ascii="Consolas" w:hAnsi="Consolas" w:cs="Consolas"/>
+          <w:b/>
+          <w:bCs/>
+          <w:color w:val="7F0055"/>
+          <w:sz w:val="20"/>
+          <w:szCs w:val="20"/>
+          <w:lang w:val="en-US"/>
+        </w:rPr>
+        <w:t>static</w:t>
+      </w:r>
+      <w:r>
+        <w:rPr>
+          <w:rFonts w:ascii="Consolas" w:hAnsi="Consolas" w:cs="Consolas"/>
+          <w:color w:val="000000"/>
+          <w:sz w:val="20"/>
+          <w:szCs w:val="20"/>
+          <w:lang w:val="en-US"/>
+        </w:rPr>
+        <w:t xml:space="preserve"> </w:t>
+      </w:r>
+      <w:r>
+        <w:rPr>
+          <w:rFonts w:ascii="Consolas" w:hAnsi="Consolas" w:cs="Consolas"/>
+          <w:b/>
+          <w:bCs/>
+          <w:color w:val="7F0055"/>
+          <w:sz w:val="20"/>
+          <w:szCs w:val="20"/>
+          <w:lang w:val="en-US"/>
+        </w:rPr>
+        <w:t>void</w:t>
+      </w:r>
+      <w:r>
+        <w:rPr>
+          <w:rFonts w:ascii="Consolas" w:hAnsi="Consolas" w:cs="Consolas"/>
+          <w:color w:val="000000"/>
+          <w:sz w:val="20"/>
+          <w:szCs w:val="20"/>
+          <w:lang w:val="en-US"/>
+        </w:rPr>
+        <w:t xml:space="preserve"> main(String[] </w:t>
+      </w:r>
+      <w:proofErr w:type="spellStart"/>
+      <w:r>
+        <w:rPr>
+          <w:rFonts w:ascii="Consolas" w:hAnsi="Consolas" w:cs="Consolas"/>
+          <w:color w:val="6A3E3E"/>
+          <w:sz w:val="20"/>
+          <w:szCs w:val="20"/>
+          <w:lang w:val="en-US"/>
+        </w:rPr>
+        <w:t>args</w:t>
+      </w:r>
+      <w:proofErr w:type="spellEnd"/>
+      <w:r>
+        <w:rPr>
+          <w:rFonts w:ascii="Consolas" w:hAnsi="Consolas" w:cs="Consolas"/>
+          <w:color w:val="000000"/>
+          <w:sz w:val="20"/>
+          <w:szCs w:val="20"/>
+          <w:lang w:val="en-US"/>
+        </w:rPr>
+        <w:t>) {</w:t>
+      </w:r>
+    </w:p>
+    <w:p>
+      <w:pPr>
+        <w:autoSpaceDE w:val="0"/>
+        <w:autoSpaceDN w:val="0"/>
+        <w:adjustRightInd w:val="0"/>
+        <w:spacing w:after="0" w:line="240" w:lineRule="auto"/>
+        <w:rPr>
+          <w:rFonts w:ascii="Consolas" w:hAnsi="Consolas" w:cs="Consolas"/>
+          <w:sz w:val="20"/>
+          <w:szCs w:val="20"/>
+          <w:lang w:val="en-US"/>
+        </w:rPr>
+      </w:pPr>
+      <w:r>
+        <w:rPr>
+          <w:rFonts w:ascii="Consolas" w:hAnsi="Consolas" w:cs="Consolas"/>
+          <w:color w:val="000000"/>
+          <w:sz w:val="20"/>
+          <w:szCs w:val="20"/>
+          <w:lang w:val="en-US"/>
+        </w:rPr>
+        <w:tab/>
+      </w:r>
+      <w:r>
+        <w:rPr>
+          <w:rFonts w:ascii="Consolas" w:hAnsi="Consolas" w:cs="Consolas"/>
+          <w:color w:val="000000"/>
+          <w:sz w:val="20"/>
+          <w:szCs w:val="20"/>
+          <w:lang w:val="en-US"/>
+        </w:rPr>
+        <w:tab/>
+        <w:t xml:space="preserve">Scanner </w:t>
+      </w:r>
+      <w:proofErr w:type="spellStart"/>
+      <w:r>
+        <w:rPr>
+          <w:rFonts w:ascii="Consolas" w:hAnsi="Consolas" w:cs="Consolas"/>
+          <w:color w:val="6A3E3E"/>
+          <w:sz w:val="20"/>
+          <w:szCs w:val="20"/>
+          <w:lang w:val="en-US"/>
+        </w:rPr>
+        <w:t>sc</w:t>
+      </w:r>
+      <w:proofErr w:type="spellEnd"/>
+      <w:r>
+        <w:rPr>
+          <w:rFonts w:ascii="Consolas" w:hAnsi="Consolas" w:cs="Consolas"/>
+          <w:color w:val="000000"/>
+          <w:sz w:val="20"/>
+          <w:szCs w:val="20"/>
+          <w:lang w:val="en-US"/>
+        </w:rPr>
+        <w:t xml:space="preserve"> = </w:t>
+      </w:r>
+      <w:r>
+        <w:rPr>
+          <w:rFonts w:ascii="Consolas" w:hAnsi="Consolas" w:cs="Consolas"/>
+          <w:b/>
+          <w:bCs/>
+          <w:color w:val="7F0055"/>
+          <w:sz w:val="20"/>
+          <w:szCs w:val="20"/>
+          <w:lang w:val="en-US"/>
+        </w:rPr>
+        <w:t>new</w:t>
+      </w:r>
+      <w:r>
+        <w:rPr>
+          <w:rFonts w:ascii="Consolas" w:hAnsi="Consolas" w:cs="Consolas"/>
+          <w:color w:val="000000"/>
+          <w:sz w:val="20"/>
+          <w:szCs w:val="20"/>
+          <w:lang w:val="en-US"/>
+        </w:rPr>
+        <w:t xml:space="preserve"> </w:t>
+      </w:r>
+      <w:proofErr w:type="gramStart"/>
+      <w:r>
+        <w:rPr>
+          <w:rFonts w:ascii="Consolas" w:hAnsi="Consolas" w:cs="Consolas"/>
+          <w:color w:val="000000"/>
+          <w:sz w:val="20"/>
+          <w:szCs w:val="20"/>
+          <w:lang w:val="en-US"/>
+        </w:rPr>
+        <w:t>Scanner(</w:t>
+      </w:r>
+      <w:proofErr w:type="gramEnd"/>
+      <w:r>
+        <w:rPr>
+          <w:rFonts w:ascii="Consolas" w:hAnsi="Consolas" w:cs="Consolas"/>
+          <w:color w:val="000000"/>
+          <w:sz w:val="20"/>
+          <w:szCs w:val="20"/>
+          <w:lang w:val="en-US"/>
+        </w:rPr>
+        <w:t>System.</w:t>
+      </w:r>
+      <w:r>
+        <w:rPr>
+          <w:rFonts w:ascii="Consolas" w:hAnsi="Consolas" w:cs="Consolas"/>
+          <w:b/>
+          <w:bCs/>
+          <w:i/>
+          <w:iCs/>
+          <w:color w:val="0000C0"/>
+          <w:sz w:val="20"/>
+          <w:szCs w:val="20"/>
+          <w:lang w:val="en-US"/>
+        </w:rPr>
+        <w:t>in</w:t>
+      </w:r>
+      <w:r>
+        <w:rPr>
+          <w:rFonts w:ascii="Consolas" w:hAnsi="Consolas" w:cs="Consolas"/>
+          <w:color w:val="000000"/>
+          <w:sz w:val="20"/>
+          <w:szCs w:val="20"/>
+          <w:lang w:val="en-US"/>
+        </w:rPr>
+        <w:t>);</w:t>
+      </w:r>
+    </w:p>
+    <w:p>
+      <w:pPr>
+        <w:autoSpaceDE w:val="0"/>
+        <w:autoSpaceDN w:val="0"/>
+        <w:adjustRightInd w:val="0"/>
+        <w:spacing w:after="0" w:line="240" w:lineRule="auto"/>
+        <w:rPr>
+          <w:rFonts w:ascii="Consolas" w:hAnsi="Consolas" w:cs="Consolas"/>
+          <w:sz w:val="20"/>
+          <w:szCs w:val="20"/>
+          <w:lang w:val="en-US"/>
+        </w:rPr>
+      </w:pPr>
+      <w:r>
+        <w:rPr>
+          <w:rFonts w:ascii="Consolas" w:hAnsi="Consolas" w:cs="Consolas"/>
+          <w:color w:val="000000"/>
+          <w:sz w:val="20"/>
+          <w:szCs w:val="20"/>
+          <w:lang w:val="en-US"/>
+        </w:rPr>
+        <w:tab/>
+      </w:r>
+      <w:r>
+        <w:rPr>
+          <w:rFonts w:ascii="Consolas" w:hAnsi="Consolas" w:cs="Consolas"/>
+          <w:color w:val="000000"/>
+          <w:sz w:val="20"/>
+          <w:szCs w:val="20"/>
+          <w:lang w:val="en-US"/>
+        </w:rPr>
+        <w:tab/>
+        <w:t xml:space="preserve">String </w:t>
+      </w:r>
+      <w:proofErr w:type="spellStart"/>
+      <w:r>
+        <w:rPr>
+          <w:rFonts w:ascii="Consolas" w:hAnsi="Consolas" w:cs="Consolas"/>
+          <w:color w:val="6A3E3E"/>
+          <w:sz w:val="20"/>
+          <w:szCs w:val="20"/>
+          <w:lang w:val="en-US"/>
+        </w:rPr>
+        <w:t>texto</w:t>
+      </w:r>
+      <w:proofErr w:type="spellEnd"/>
+      <w:r>
+        <w:rPr>
+          <w:rFonts w:ascii="Consolas" w:hAnsi="Consolas" w:cs="Consolas"/>
+          <w:color w:val="000000"/>
+          <w:sz w:val="20"/>
+          <w:szCs w:val="20"/>
+          <w:lang w:val="en-US"/>
+        </w:rPr>
+        <w:t xml:space="preserve"> = </w:t>
+      </w:r>
+      <w:proofErr w:type="spellStart"/>
+      <w:proofErr w:type="gramStart"/>
+      <w:r>
+        <w:rPr>
+          <w:rFonts w:ascii="Consolas" w:hAnsi="Consolas" w:cs="Consolas"/>
+          <w:color w:val="6A3E3E"/>
+          <w:sz w:val="20"/>
+          <w:szCs w:val="20"/>
+          <w:lang w:val="en-US"/>
+        </w:rPr>
+        <w:t>sc</w:t>
+      </w:r>
+      <w:r>
+        <w:rPr>
+          <w:rFonts w:ascii="Consolas" w:hAnsi="Consolas" w:cs="Consolas"/>
+          <w:color w:val="000000"/>
+          <w:sz w:val="20"/>
+          <w:szCs w:val="20"/>
+          <w:lang w:val="en-US"/>
+        </w:rPr>
+        <w:t>.nextLine</w:t>
+      </w:r>
+      <w:proofErr w:type="spellEnd"/>
+      <w:r>
+        <w:rPr>
+          <w:rFonts w:ascii="Consolas" w:hAnsi="Consolas" w:cs="Consolas"/>
+          <w:color w:val="000000"/>
+          <w:sz w:val="20"/>
+          <w:szCs w:val="20"/>
+          <w:lang w:val="en-US"/>
+        </w:rPr>
+        <w:t>(</w:t>
+      </w:r>
+      <w:proofErr w:type="gramEnd"/>
+      <w:r>
+        <w:rPr>
+          <w:rFonts w:ascii="Consolas" w:hAnsi="Consolas" w:cs="Consolas"/>
+          <w:color w:val="000000"/>
+          <w:sz w:val="20"/>
+          <w:szCs w:val="20"/>
+          <w:lang w:val="en-US"/>
+        </w:rPr>
+        <w:t>);</w:t>
+      </w:r>
+    </w:p>
+    <w:p>
+      <w:pPr>
+        <w:autoSpaceDE w:val="0"/>
+        <w:autoSpaceDN w:val="0"/>
+        <w:adjustRightInd w:val="0"/>
+        <w:spacing w:after="0" w:line="240" w:lineRule="auto"/>
+        <w:rPr>
+          <w:rFonts w:ascii="Consolas" w:hAnsi="Consolas" w:cs="Consolas"/>
+          <w:sz w:val="20"/>
+          <w:szCs w:val="20"/>
+          <w:lang w:val="en-US"/>
+        </w:rPr>
+      </w:pPr>
+      <w:r>
+        <w:rPr>
+          <w:rFonts w:ascii="Consolas" w:hAnsi="Consolas" w:cs="Consolas"/>
+          <w:color w:val="000000"/>
+          <w:sz w:val="20"/>
+          <w:szCs w:val="20"/>
+          <w:lang w:val="en-US"/>
+        </w:rPr>
+        <w:tab/>
+      </w:r>
+      <w:r>
+        <w:rPr>
+          <w:rFonts w:ascii="Consolas" w:hAnsi="Consolas" w:cs="Consolas"/>
+          <w:color w:val="000000"/>
+          <w:sz w:val="20"/>
+          <w:szCs w:val="20"/>
+          <w:lang w:val="en-US"/>
+        </w:rPr>
+        <w:tab/>
+      </w:r>
+      <w:proofErr w:type="gramStart"/>
+      <w:r>
+        <w:rPr>
+          <w:rFonts w:ascii="Consolas" w:hAnsi="Consolas" w:cs="Consolas"/>
+          <w:b/>
+          <w:bCs/>
+          <w:color w:val="7F0055"/>
+          <w:sz w:val="20"/>
+          <w:szCs w:val="20"/>
+          <w:lang w:val="en-US"/>
+        </w:rPr>
+        <w:t>if</w:t>
+      </w:r>
+      <w:proofErr w:type="gramEnd"/>
+      <w:r>
+        <w:rPr>
+          <w:rFonts w:ascii="Consolas" w:hAnsi="Consolas" w:cs="Consolas"/>
+          <w:color w:val="000000"/>
+          <w:sz w:val="20"/>
+          <w:szCs w:val="20"/>
+          <w:lang w:val="en-US"/>
+        </w:rPr>
+        <w:t xml:space="preserve"> (</w:t>
+      </w:r>
+      <w:proofErr w:type="spellStart"/>
+      <w:r>
+        <w:rPr>
+          <w:rFonts w:ascii="Consolas" w:hAnsi="Consolas" w:cs="Consolas"/>
+          <w:color w:val="6A3E3E"/>
+          <w:sz w:val="20"/>
+          <w:szCs w:val="20"/>
+          <w:lang w:val="en-US"/>
+        </w:rPr>
+        <w:t>texto</w:t>
+      </w:r>
+      <w:r>
+        <w:rPr>
+          <w:rFonts w:ascii="Consolas" w:hAnsi="Consolas" w:cs="Consolas"/>
+          <w:color w:val="000000"/>
+          <w:sz w:val="20"/>
+          <w:szCs w:val="20"/>
+          <w:lang w:val="en-US"/>
+        </w:rPr>
+        <w:t>.length</w:t>
+      </w:r>
+      <w:proofErr w:type="spellEnd"/>
+      <w:r>
+        <w:rPr>
+          <w:rFonts w:ascii="Consolas" w:hAnsi="Consolas" w:cs="Consolas"/>
+          <w:color w:val="000000"/>
+          <w:sz w:val="20"/>
+          <w:szCs w:val="20"/>
+          <w:lang w:val="en-US"/>
+        </w:rPr>
+        <w:t>()&lt;=10)</w:t>
+      </w:r>
+    </w:p>
+    <w:p>
+      <w:pPr>
+        <w:autoSpaceDE w:val="0"/>
+        <w:autoSpaceDN w:val="0"/>
+        <w:adjustRightInd w:val="0"/>
+        <w:spacing w:after="0" w:line="240" w:lineRule="auto"/>
+        <w:rPr>
+          <w:rFonts w:ascii="Consolas" w:hAnsi="Consolas" w:cs="Consolas"/>
+          <w:sz w:val="20"/>
+          <w:szCs w:val="20"/>
+          <w:lang w:val="en-US"/>
+        </w:rPr>
+      </w:pPr>
+      <w:r>
+        <w:rPr>
+          <w:rFonts w:ascii="Consolas" w:hAnsi="Consolas" w:cs="Consolas"/>
+          <w:color w:val="000000"/>
+          <w:sz w:val="20"/>
+          <w:szCs w:val="20"/>
+          <w:lang w:val="en-US"/>
+        </w:rPr>
+        <w:tab/>
+      </w:r>
+      <w:r>
+        <w:rPr>
+          <w:rFonts w:ascii="Consolas" w:hAnsi="Consolas" w:cs="Consolas"/>
+          <w:color w:val="000000"/>
+          <w:sz w:val="20"/>
+          <w:szCs w:val="20"/>
+          <w:lang w:val="en-US"/>
+        </w:rPr>
+        <w:tab/>
+      </w:r>
+      <w:r>
+        <w:rPr>
+          <w:rFonts w:ascii="Consolas" w:hAnsi="Consolas" w:cs="Consolas"/>
+          <w:color w:val="000000"/>
+          <w:sz w:val="20"/>
+          <w:szCs w:val="20"/>
+          <w:lang w:val="en-US"/>
+        </w:rPr>
+        <w:tab/>
+      </w:r>
+      <w:proofErr w:type="spellStart"/>
+      <w:proofErr w:type="gramStart"/>
+      <w:r>
+        <w:rPr>
+          <w:rFonts w:ascii="Consolas" w:hAnsi="Consolas" w:cs="Consolas"/>
+          <w:color w:val="000000"/>
+          <w:sz w:val="20"/>
+          <w:szCs w:val="20"/>
+          <w:lang w:val="en-US"/>
+        </w:rPr>
+        <w:t>System.</w:t>
+      </w:r>
+      <w:r>
+        <w:rPr>
+          <w:rFonts w:ascii="Consolas" w:hAnsi="Consolas" w:cs="Consolas"/>
+          <w:b/>
+          <w:bCs/>
+          <w:i/>
+          <w:iCs/>
+          <w:color w:val="0000C0"/>
+          <w:sz w:val="20"/>
+          <w:szCs w:val="20"/>
+          <w:lang w:val="en-US"/>
+        </w:rPr>
+        <w:t>out</w:t>
+      </w:r>
+      <w:r>
+        <w:rPr>
+          <w:rFonts w:ascii="Consolas" w:hAnsi="Consolas" w:cs="Consolas"/>
+          <w:color w:val="000000"/>
+          <w:sz w:val="20"/>
+          <w:szCs w:val="20"/>
+          <w:lang w:val="en-US"/>
+        </w:rPr>
+        <w:t>.println</w:t>
+      </w:r>
+      <w:proofErr w:type="spellEnd"/>
+      <w:r>
+        <w:rPr>
+          <w:rFonts w:ascii="Consolas" w:hAnsi="Consolas" w:cs="Consolas"/>
+          <w:color w:val="000000"/>
+          <w:sz w:val="20"/>
+          <w:szCs w:val="20"/>
+          <w:lang w:val="en-US"/>
+        </w:rPr>
+        <w:t>(</w:t>
+      </w:r>
+      <w:proofErr w:type="gramEnd"/>
+      <w:r>
+        <w:rPr>
+          <w:rFonts w:ascii="Consolas" w:hAnsi="Consolas" w:cs="Consolas"/>
+          <w:color w:val="2A00FF"/>
+          <w:sz w:val="20"/>
+          <w:szCs w:val="20"/>
+          <w:lang w:val="en-US"/>
+        </w:rPr>
+        <w:t>"</w:t>
+      </w:r>
+      <w:proofErr w:type="spellStart"/>
+      <w:r>
+        <w:rPr>
+          <w:rFonts w:ascii="Consolas" w:hAnsi="Consolas" w:cs="Consolas"/>
+          <w:color w:val="2A00FF"/>
+          <w:sz w:val="20"/>
+          <w:szCs w:val="20"/>
+          <w:lang w:val="en-US"/>
+        </w:rPr>
+        <w:t>pequeno</w:t>
+      </w:r>
+      <w:proofErr w:type="spellEnd"/>
+      <w:r>
+        <w:rPr>
+          <w:rFonts w:ascii="Consolas" w:hAnsi="Consolas" w:cs="Consolas"/>
+          <w:color w:val="2A00FF"/>
+          <w:sz w:val="20"/>
+          <w:szCs w:val="20"/>
+          <w:lang w:val="en-US"/>
+        </w:rPr>
+        <w:t>"</w:t>
+      </w:r>
+      <w:r>
+        <w:rPr>
+          <w:rFonts w:ascii="Consolas" w:hAnsi="Consolas" w:cs="Consolas"/>
+          <w:color w:val="000000"/>
+          <w:sz w:val="20"/>
+          <w:szCs w:val="20"/>
+          <w:lang w:val="en-US"/>
+        </w:rPr>
+        <w:t>);</w:t>
+      </w:r>
+    </w:p>
+    <w:p>
+      <w:pPr>
+        <w:autoSpaceDE w:val="0"/>
+        <w:autoSpaceDN w:val="0"/>
+        <w:adjustRightInd w:val="0"/>
+        <w:spacing w:after="0" w:line="240" w:lineRule="auto"/>
+        <w:rPr>
+          <w:rFonts w:ascii="Consolas" w:hAnsi="Consolas" w:cs="Consolas"/>
+          <w:sz w:val="20"/>
+          <w:szCs w:val="20"/>
+          <w:lang w:val="en-US"/>
+        </w:rPr>
+      </w:pPr>
+      <w:r>
+        <w:rPr>
+          <w:rFonts w:ascii="Consolas" w:hAnsi="Consolas" w:cs="Consolas"/>
+          <w:color w:val="000000"/>
+          <w:sz w:val="20"/>
+          <w:szCs w:val="20"/>
+          <w:lang w:val="en-US"/>
+        </w:rPr>
+        <w:tab/>
+      </w:r>
+      <w:r>
+        <w:rPr>
+          <w:rFonts w:ascii="Consolas" w:hAnsi="Consolas" w:cs="Consolas"/>
+          <w:color w:val="000000"/>
+          <w:sz w:val="20"/>
+          <w:szCs w:val="20"/>
+          <w:lang w:val="en-US"/>
+        </w:rPr>
+        <w:tab/>
+      </w:r>
+      <w:proofErr w:type="gramStart"/>
+      <w:r>
+        <w:rPr>
+          <w:rFonts w:ascii="Consolas" w:hAnsi="Consolas" w:cs="Consolas"/>
+          <w:b/>
+          <w:bCs/>
+          <w:color w:val="7F0055"/>
+          <w:sz w:val="20"/>
+          <w:szCs w:val="20"/>
+          <w:lang w:val="en-US"/>
+        </w:rPr>
+        <w:t>else</w:t>
+      </w:r>
+      <w:proofErr w:type="gramEnd"/>
+    </w:p>
+    <w:p>
+      <w:pPr>
+        <w:autoSpaceDE w:val="0"/>
+        <w:autoSpaceDN w:val="0"/>
+        <w:adjustRightInd w:val="0"/>
+        <w:spacing w:after="0" w:line="240" w:lineRule="auto"/>
+        <w:rPr>
+          <w:rFonts w:ascii="Consolas" w:hAnsi="Consolas" w:cs="Consolas"/>
+          <w:sz w:val="20"/>
+          <w:szCs w:val="20"/>
+          <w:lang w:val="en-US"/>
+        </w:rPr>
+      </w:pPr>
+      <w:r>
+        <w:rPr>
+          <w:rFonts w:ascii="Consolas" w:hAnsi="Consolas" w:cs="Consolas"/>
+          <w:color w:val="000000"/>
+          <w:sz w:val="20"/>
+          <w:szCs w:val="20"/>
+          <w:lang w:val="en-US"/>
+        </w:rPr>
+        <w:tab/>
+      </w:r>
+      <w:r>
+        <w:rPr>
+          <w:rFonts w:ascii="Consolas" w:hAnsi="Consolas" w:cs="Consolas"/>
+          <w:color w:val="000000"/>
+          <w:sz w:val="20"/>
+          <w:szCs w:val="20"/>
+          <w:lang w:val="en-US"/>
+        </w:rPr>
+        <w:tab/>
+      </w:r>
+      <w:r>
+        <w:rPr>
+          <w:rFonts w:ascii="Consolas" w:hAnsi="Consolas" w:cs="Consolas"/>
+          <w:color w:val="000000"/>
+          <w:sz w:val="20"/>
+          <w:szCs w:val="20"/>
+          <w:lang w:val="en-US"/>
+        </w:rPr>
+        <w:tab/>
+      </w:r>
+      <w:proofErr w:type="spellStart"/>
+      <w:proofErr w:type="gramStart"/>
+      <w:r>
+        <w:rPr>
+          <w:rFonts w:ascii="Consolas" w:hAnsi="Consolas" w:cs="Consolas"/>
+          <w:color w:val="000000"/>
+          <w:sz w:val="20"/>
+          <w:szCs w:val="20"/>
+          <w:lang w:val="en-US"/>
+        </w:rPr>
+        <w:t>System.</w:t>
+      </w:r>
+      <w:r>
+        <w:rPr>
+          <w:rFonts w:ascii="Consolas" w:hAnsi="Consolas" w:cs="Consolas"/>
+          <w:b/>
+          <w:bCs/>
+          <w:i/>
+          <w:iCs/>
+          <w:color w:val="0000C0"/>
+          <w:sz w:val="20"/>
+          <w:szCs w:val="20"/>
+          <w:lang w:val="en-US"/>
+        </w:rPr>
+        <w:t>out</w:t>
+      </w:r>
+      <w:r>
+        <w:rPr>
+          <w:rFonts w:ascii="Consolas" w:hAnsi="Consolas" w:cs="Consolas"/>
+          <w:color w:val="000000"/>
+          <w:sz w:val="20"/>
+          <w:szCs w:val="20"/>
+          <w:lang w:val="en-US"/>
+        </w:rPr>
+        <w:t>.println</w:t>
+      </w:r>
+      <w:proofErr w:type="spellEnd"/>
+      <w:r>
+        <w:rPr>
+          <w:rFonts w:ascii="Consolas" w:hAnsi="Consolas" w:cs="Consolas"/>
+          <w:color w:val="000000"/>
+          <w:sz w:val="20"/>
+          <w:szCs w:val="20"/>
+          <w:lang w:val="en-US"/>
+        </w:rPr>
+        <w:t>(</w:t>
+      </w:r>
+      <w:proofErr w:type="gramEnd"/>
+      <w:r>
+        <w:rPr>
+          <w:rFonts w:ascii="Consolas" w:hAnsi="Consolas" w:cs="Consolas"/>
+          <w:color w:val="2A00FF"/>
+          <w:sz w:val="20"/>
+          <w:szCs w:val="20"/>
+          <w:lang w:val="en-US"/>
+        </w:rPr>
+        <w:t>"</w:t>
+      </w:r>
+      <w:proofErr w:type="spellStart"/>
+      <w:r>
+        <w:rPr>
+          <w:rFonts w:ascii="Consolas" w:hAnsi="Consolas" w:cs="Consolas"/>
+          <w:color w:val="2A00FF"/>
+          <w:sz w:val="20"/>
+          <w:szCs w:val="20"/>
+          <w:lang w:val="en-US"/>
+        </w:rPr>
+        <w:t>grande</w:t>
+      </w:r>
+      <w:proofErr w:type="spellEnd"/>
+      <w:r>
+        <w:rPr>
+          <w:rFonts w:ascii="Consolas" w:hAnsi="Consolas" w:cs="Consolas"/>
+          <w:color w:val="2A00FF"/>
+          <w:sz w:val="20"/>
+          <w:szCs w:val="20"/>
+          <w:lang w:val="en-US"/>
+        </w:rPr>
+        <w:t>"</w:t>
+      </w:r>
+      <w:r>
+        <w:rPr>
+          <w:rFonts w:ascii="Consolas" w:hAnsi="Consolas" w:cs="Consolas"/>
+          <w:color w:val="000000"/>
+          <w:sz w:val="20"/>
+          <w:szCs w:val="20"/>
+          <w:lang w:val="en-US"/>
+        </w:rPr>
+        <w:t>);</w:t>
+      </w:r>
+    </w:p>
+    <w:p>
+      <w:pPr>
+        <w:autoSpaceDE w:val="0"/>
+        <w:autoSpaceDN w:val="0"/>
+        <w:adjustRightInd w:val="0"/>
+        <w:spacing w:after="0" w:line="240" w:lineRule="auto"/>
+        <w:rPr>
+          <w:rFonts w:ascii="Consolas" w:hAnsi="Consolas" w:cs="Consolas"/>
+          <w:sz w:val="20"/>
+          <w:szCs w:val="20"/>
+        </w:rPr>
+      </w:pPr>
+      <w:r>
+        <w:rPr>
+          <w:rFonts w:ascii="Consolas" w:hAnsi="Consolas" w:cs="Consolas"/>
+          <w:color w:val="000000"/>
+          <w:sz w:val="20"/>
+          <w:szCs w:val="20"/>
+          <w:lang w:val="en-US"/>
+        </w:rPr>
+        <w:tab/>
+      </w:r>
+      <w:r>
+        <w:rPr>
+          <w:rFonts w:ascii="Consolas" w:hAnsi="Consolas" w:cs="Consolas"/>
+          <w:color w:val="000000"/>
+          <w:sz w:val="20"/>
+          <w:szCs w:val="20"/>
+          <w:lang w:val="en-US"/>
+        </w:rPr>
+        <w:tab/>
+      </w:r>
+      <w:proofErr w:type="spellStart"/>
+      <w:proofErr w:type="gramStart"/>
+      <w:r>
+        <w:rPr>
+          <w:rFonts w:ascii="Consolas" w:hAnsi="Consolas" w:cs="Consolas"/>
+          <w:color w:val="6A3E3E"/>
+          <w:sz w:val="20"/>
+          <w:szCs w:val="20"/>
+        </w:rPr>
+        <w:t>sc</w:t>
+      </w:r>
+      <w:r>
+        <w:rPr>
+          <w:rFonts w:ascii="Consolas" w:hAnsi="Consolas" w:cs="Consolas"/>
+          <w:color w:val="000000"/>
+          <w:sz w:val="20"/>
+          <w:szCs w:val="20"/>
+        </w:rPr>
+        <w:t>.</w:t>
+      </w:r>
+      <w:proofErr w:type="gramEnd"/>
+      <w:r>
+        <w:rPr>
+          <w:rFonts w:ascii="Consolas" w:hAnsi="Consolas" w:cs="Consolas"/>
+          <w:color w:val="000000"/>
+          <w:sz w:val="20"/>
+          <w:szCs w:val="20"/>
+        </w:rPr>
+        <w:t>close</w:t>
+      </w:r>
+      <w:proofErr w:type="spellEnd"/>
+      <w:r>
+        <w:rPr>
+          <w:rFonts w:ascii="Consolas" w:hAnsi="Consolas" w:cs="Consolas"/>
+          <w:color w:val="000000"/>
+          <w:sz w:val="20"/>
+          <w:szCs w:val="20"/>
+        </w:rPr>
+        <w:t>();</w:t>
+      </w:r>
+    </w:p>
+    <w:p>
+      <w:pPr>
+        <w:autoSpaceDE w:val="0"/>
+        <w:autoSpaceDN w:val="0"/>
+        <w:adjustRightInd w:val="0"/>
+        <w:spacing w:after="0" w:line="240" w:lineRule="auto"/>
+        <w:rPr>
+          <w:rFonts w:ascii="Consolas" w:hAnsi="Consolas" w:cs="Consolas"/>
+          <w:sz w:val="20"/>
+          <w:szCs w:val="20"/>
+        </w:rPr>
+      </w:pPr>
+      <w:r>
+        <w:rPr>
+          <w:rFonts w:ascii="Consolas" w:hAnsi="Consolas" w:cs="Consolas"/>
+          <w:color w:val="000000"/>
+          <w:sz w:val="20"/>
+          <w:szCs w:val="20"/>
+        </w:rPr>
+        <w:tab/>
+      </w:r>
+      <w:proofErr w:type="gramStart"/>
+      <w:r>
+        <w:rPr>
+          <w:rFonts w:ascii="Consolas" w:hAnsi="Consolas" w:cs="Consolas"/>
+          <w:color w:val="000000"/>
+          <w:sz w:val="20"/>
+          <w:szCs w:val="20"/>
+        </w:rPr>
+        <w:t>}</w:t>
+      </w:r>
+      <w:proofErr w:type="gramEnd"/>
+    </w:p>
+    <w:p>
+      <w:pPr>
+        <w:autoSpaceDE w:val="0"/>
+        <w:autoSpaceDN w:val="0"/>
+        <w:adjustRightInd w:val="0"/>
+        <w:spacing w:after="0" w:line="240" w:lineRule="auto"/>
+        <w:rPr>
+          <w:rFonts w:ascii="Consolas" w:hAnsi="Consolas" w:cs="Consolas"/>
+          <w:sz w:val="20"/>
+          <w:szCs w:val="20"/>
+        </w:rPr>
+      </w:pPr>
+      <w:r>
+        <w:rPr>
+          <w:rFonts w:ascii="Consolas" w:hAnsi="Consolas" w:cs="Consolas"/>
+          <w:color w:val="000000"/>
+          <w:sz w:val="20"/>
+          <w:szCs w:val="20"/>
+        </w:rPr>
+        <w:t>}</w:t>
+      </w:r>
+    </w:p>
+    <w:p>
+      <w:pPr>
+        <w:pBdr>
+          <w:bottom w:val="single" w:sz="6" w:space="1" w:color="auto"/>
+        </w:pBdr>
+      </w:pPr>
+    </w:p>
+    <w:p>
+      <w:pPr>
+        <w:pBdr>
+          <w:bottom w:val="single" w:sz="6" w:space="1" w:color="auto"/>
+        </w:pBdr>
+      </w:pPr>
+    </w:p>
+    <w:p>
+      <w:pPr>
+        <w:rPr>
+          <w:rFonts w:ascii="Consolas" w:hAnsi="Consolas" w:cs="Consolas"/>
+          <w:sz w:val="20"/>
+          <w:szCs w:val="20"/>
+          <w:lang w:val="en-US"/>
+        </w:rPr>
+      </w:pPr>
       <w:r>
         <w:rPr>
           <w:noProof/>
           <w:lang w:eastAsia="pt-BR"/>
         </w:rPr>
-        <w:lastRenderedPageBreak/>
         <w:drawing>
-          <wp:inline distT="0" distB="0" distL="0" distR="0" wp14:anchorId="5DBA2FD5" wp14:editId="101AE8CE">
-            <wp:extent cx="5400040" cy="4899660"/>
-            <wp:effectExtent l="0" t="0" r="0" b="0"/>
+          <wp:anchor distT="0" distB="0" distL="114300" distR="114300" simplePos="0" relativeHeight="251660288" behindDoc="0" locked="0" layoutInCell="1" allowOverlap="1" wp14:anchorId="3A5CB714" wp14:editId="11E83BE8">
+            <wp:simplePos x="0" y="0"/>
+            <wp:positionH relativeFrom="column">
+              <wp:posOffset>-123825</wp:posOffset>
+            </wp:positionH>
+            <wp:positionV relativeFrom="paragraph">
+              <wp:posOffset>102235</wp:posOffset>
+            </wp:positionV>
+            <wp:extent cx="2447925" cy="2999105"/>
+            <wp:effectExtent l="0" t="0" r="9525" b="0"/>
+            <wp:wrapSquare wrapText="bothSides"/>
             <wp:docPr id="3" name="Imagem 3"/>
             <wp:cNvGraphicFramePr>
               <a:graphicFrameLocks xmlns:a="http://schemas.openxmlformats.org/drawingml/2006/main" noChangeAspect="1"/>
@@ -115,7 +2393,13 @@
                     <pic:cNvPicPr/>
                   </pic:nvPicPr>
                   <pic:blipFill>
-                    <a:blip r:embed="rId7"/>
+                    <a:blip r:embed="rId7">
+                      <a:extLst>
+                        <a:ext uri="{28A0092B-C50C-407E-A947-70E740481C1C}">
+                          <a14:useLocalDpi xmlns:a14="http://schemas.microsoft.com/office/drawing/2010/main" val="0"/>
+                        </a:ext>
+                      </a:extLst>
+                    </a:blip>
                     <a:stretch>
                       <a:fillRect/>
                     </a:stretch>
@@ -123,7 +2407,7 @@
                   <pic:spPr>
                     <a:xfrm>
                       <a:off x="0" y="0"/>
-                      <a:ext cx="5400040" cy="4899660"/>
+                      <a:ext cx="2447925" cy="2999105"/>
                     </a:xfrm>
                     <a:prstGeom prst="rect">
                       <a:avLst/>
@@ -132,12 +2416,1593 @@
                 </pic:pic>
               </a:graphicData>
             </a:graphic>
-          </wp:inline>
+            <wp14:sizeRelH relativeFrom="page">
+              <wp14:pctWidth>0</wp14:pctWidth>
+            </wp14:sizeRelH>
+            <wp14:sizeRelV relativeFrom="page">
+              <wp14:pctHeight>0</wp14:pctHeight>
+            </wp14:sizeRelV>
+          </wp:anchor>
         </w:drawing>
       </w:r>
+      <w:proofErr w:type="gramStart"/>
+      <w:r>
+        <w:rPr>
+          <w:rFonts w:ascii="Consolas" w:hAnsi="Consolas" w:cs="Consolas"/>
+          <w:b/>
+          <w:bCs/>
+          <w:color w:val="7F0055"/>
+          <w:sz w:val="20"/>
+          <w:szCs w:val="20"/>
+          <w:lang w:val="en-US"/>
+        </w:rPr>
+        <w:t>import</w:t>
+      </w:r>
+      <w:proofErr w:type="gramEnd"/>
+      <w:r>
+        <w:rPr>
+          <w:rFonts w:ascii="Consolas" w:hAnsi="Consolas" w:cs="Consolas"/>
+          <w:color w:val="000000"/>
+          <w:sz w:val="20"/>
+          <w:szCs w:val="20"/>
+          <w:lang w:val="en-US"/>
+        </w:rPr>
+        <w:t xml:space="preserve"> </w:t>
+      </w:r>
+      <w:proofErr w:type="spellStart"/>
+      <w:r>
+        <w:rPr>
+          <w:rFonts w:ascii="Consolas" w:hAnsi="Consolas" w:cs="Consolas"/>
+          <w:color w:val="000000"/>
+          <w:sz w:val="20"/>
+          <w:szCs w:val="20"/>
+          <w:lang w:val="en-US"/>
+        </w:rPr>
+        <w:t>java.util.Scanner</w:t>
+      </w:r>
+      <w:proofErr w:type="spellEnd"/>
+      <w:r>
+        <w:rPr>
+          <w:rFonts w:ascii="Consolas" w:hAnsi="Consolas" w:cs="Consolas"/>
+          <w:color w:val="000000"/>
+          <w:sz w:val="20"/>
+          <w:szCs w:val="20"/>
+          <w:lang w:val="en-US"/>
+        </w:rPr>
+        <w:t>;</w:t>
+      </w:r>
+    </w:p>
+    <w:p>
+      <w:pPr>
+        <w:autoSpaceDE w:val="0"/>
+        <w:autoSpaceDN w:val="0"/>
+        <w:adjustRightInd w:val="0"/>
+        <w:spacing w:after="0" w:line="240" w:lineRule="auto"/>
+        <w:rPr>
+          <w:rFonts w:ascii="Consolas" w:hAnsi="Consolas" w:cs="Consolas"/>
+          <w:sz w:val="20"/>
+          <w:szCs w:val="20"/>
+          <w:lang w:val="en-US"/>
+        </w:rPr>
+      </w:pPr>
+      <w:proofErr w:type="gramStart"/>
+      <w:r>
+        <w:rPr>
+          <w:rFonts w:ascii="Consolas" w:hAnsi="Consolas" w:cs="Consolas"/>
+          <w:b/>
+          <w:bCs/>
+          <w:color w:val="7F0055"/>
+          <w:sz w:val="20"/>
+          <w:szCs w:val="20"/>
+          <w:lang w:val="en-US"/>
+        </w:rPr>
+        <w:t>public</w:t>
+      </w:r>
+      <w:proofErr w:type="gramEnd"/>
+      <w:r>
+        <w:rPr>
+          <w:rFonts w:ascii="Consolas" w:hAnsi="Consolas" w:cs="Consolas"/>
+          <w:color w:val="000000"/>
+          <w:sz w:val="20"/>
+          <w:szCs w:val="20"/>
+          <w:lang w:val="en-US"/>
+        </w:rPr>
+        <w:t xml:space="preserve"> </w:t>
+      </w:r>
+      <w:r>
+        <w:rPr>
+          <w:rFonts w:ascii="Consolas" w:hAnsi="Consolas" w:cs="Consolas"/>
+          <w:b/>
+          <w:bCs/>
+          <w:color w:val="7F0055"/>
+          <w:sz w:val="20"/>
+          <w:szCs w:val="20"/>
+          <w:lang w:val="en-US"/>
+        </w:rPr>
+        <w:t>class</w:t>
+      </w:r>
+      <w:r>
+        <w:rPr>
+          <w:rFonts w:ascii="Consolas" w:hAnsi="Consolas" w:cs="Consolas"/>
+          <w:color w:val="000000"/>
+          <w:sz w:val="20"/>
+          <w:szCs w:val="20"/>
+          <w:lang w:val="en-US"/>
+        </w:rPr>
+        <w:t xml:space="preserve"> Main {</w:t>
+      </w:r>
+    </w:p>
+    <w:p>
+      <w:pPr>
+        <w:autoSpaceDE w:val="0"/>
+        <w:autoSpaceDN w:val="0"/>
+        <w:adjustRightInd w:val="0"/>
+        <w:spacing w:after="0" w:line="240" w:lineRule="auto"/>
+        <w:rPr>
+          <w:rFonts w:ascii="Consolas" w:hAnsi="Consolas" w:cs="Consolas"/>
+          <w:sz w:val="20"/>
+          <w:szCs w:val="20"/>
+          <w:lang w:val="en-US"/>
+        </w:rPr>
+      </w:pPr>
+      <w:r>
+        <w:rPr>
+          <w:rFonts w:ascii="Consolas" w:hAnsi="Consolas" w:cs="Consolas"/>
+          <w:color w:val="000000"/>
+          <w:sz w:val="20"/>
+          <w:szCs w:val="20"/>
+          <w:lang w:val="en-US"/>
+        </w:rPr>
+        <w:tab/>
+      </w:r>
+      <w:proofErr w:type="gramStart"/>
+      <w:r>
+        <w:rPr>
+          <w:rFonts w:ascii="Consolas" w:hAnsi="Consolas" w:cs="Consolas"/>
+          <w:b/>
+          <w:bCs/>
+          <w:color w:val="7F0055"/>
+          <w:sz w:val="20"/>
+          <w:szCs w:val="20"/>
+          <w:lang w:val="en-US"/>
+        </w:rPr>
+        <w:t>public</w:t>
+      </w:r>
+      <w:proofErr w:type="gramEnd"/>
+      <w:r>
+        <w:rPr>
+          <w:rFonts w:ascii="Consolas" w:hAnsi="Consolas" w:cs="Consolas"/>
+          <w:color w:val="000000"/>
+          <w:sz w:val="20"/>
+          <w:szCs w:val="20"/>
+          <w:lang w:val="en-US"/>
+        </w:rPr>
+        <w:t xml:space="preserve"> </w:t>
+      </w:r>
+      <w:r>
+        <w:rPr>
+          <w:rFonts w:ascii="Consolas" w:hAnsi="Consolas" w:cs="Consolas"/>
+          <w:b/>
+          <w:bCs/>
+          <w:color w:val="7F0055"/>
+          <w:sz w:val="20"/>
+          <w:szCs w:val="20"/>
+          <w:lang w:val="en-US"/>
+        </w:rPr>
+        <w:t>static</w:t>
+      </w:r>
+      <w:r>
+        <w:rPr>
+          <w:rFonts w:ascii="Consolas" w:hAnsi="Consolas" w:cs="Consolas"/>
+          <w:color w:val="000000"/>
+          <w:sz w:val="20"/>
+          <w:szCs w:val="20"/>
+          <w:lang w:val="en-US"/>
+        </w:rPr>
+        <w:t xml:space="preserve"> </w:t>
+      </w:r>
+      <w:r>
+        <w:rPr>
+          <w:rFonts w:ascii="Consolas" w:hAnsi="Consolas" w:cs="Consolas"/>
+          <w:b/>
+          <w:bCs/>
+          <w:color w:val="7F0055"/>
+          <w:sz w:val="20"/>
+          <w:szCs w:val="20"/>
+          <w:lang w:val="en-US"/>
+        </w:rPr>
+        <w:t>void</w:t>
+      </w:r>
+      <w:r>
+        <w:rPr>
+          <w:rFonts w:ascii="Consolas" w:hAnsi="Consolas" w:cs="Consolas"/>
+          <w:color w:val="000000"/>
+          <w:sz w:val="20"/>
+          <w:szCs w:val="20"/>
+          <w:lang w:val="en-US"/>
+        </w:rPr>
+        <w:t xml:space="preserve"> main(String[] </w:t>
+      </w:r>
+      <w:proofErr w:type="spellStart"/>
+      <w:r>
+        <w:rPr>
+          <w:rFonts w:ascii="Consolas" w:hAnsi="Consolas" w:cs="Consolas"/>
+          <w:color w:val="6A3E3E"/>
+          <w:sz w:val="20"/>
+          <w:szCs w:val="20"/>
+          <w:lang w:val="en-US"/>
+        </w:rPr>
+        <w:t>args</w:t>
+      </w:r>
+      <w:proofErr w:type="spellEnd"/>
+      <w:r>
+        <w:rPr>
+          <w:rFonts w:ascii="Consolas" w:hAnsi="Consolas" w:cs="Consolas"/>
+          <w:color w:val="000000"/>
+          <w:sz w:val="20"/>
+          <w:szCs w:val="20"/>
+          <w:lang w:val="en-US"/>
+        </w:rPr>
+        <w:t>) {</w:t>
+      </w:r>
+    </w:p>
+    <w:p>
+      <w:pPr>
+        <w:autoSpaceDE w:val="0"/>
+        <w:autoSpaceDN w:val="0"/>
+        <w:adjustRightInd w:val="0"/>
+        <w:spacing w:after="0" w:line="240" w:lineRule="auto"/>
+        <w:rPr>
+          <w:rFonts w:ascii="Consolas" w:hAnsi="Consolas" w:cs="Consolas"/>
+          <w:sz w:val="20"/>
+          <w:szCs w:val="20"/>
+          <w:lang w:val="en-US"/>
+        </w:rPr>
+      </w:pPr>
+      <w:r>
+        <w:rPr>
+          <w:rFonts w:ascii="Consolas" w:hAnsi="Consolas" w:cs="Consolas"/>
+          <w:color w:val="000000"/>
+          <w:sz w:val="20"/>
+          <w:szCs w:val="20"/>
+          <w:lang w:val="en-US"/>
+        </w:rPr>
+        <w:tab/>
+      </w:r>
+      <w:r>
+        <w:rPr>
+          <w:rFonts w:ascii="Consolas" w:hAnsi="Consolas" w:cs="Consolas"/>
+          <w:color w:val="000000"/>
+          <w:sz w:val="20"/>
+          <w:szCs w:val="20"/>
+          <w:lang w:val="en-US"/>
+        </w:rPr>
+        <w:tab/>
+        <w:t xml:space="preserve">Scanner </w:t>
+      </w:r>
+      <w:proofErr w:type="spellStart"/>
+      <w:r>
+        <w:rPr>
+          <w:rFonts w:ascii="Consolas" w:hAnsi="Consolas" w:cs="Consolas"/>
+          <w:color w:val="6A3E3E"/>
+          <w:sz w:val="20"/>
+          <w:szCs w:val="20"/>
+          <w:lang w:val="en-US"/>
+        </w:rPr>
+        <w:t>sc</w:t>
+      </w:r>
+      <w:proofErr w:type="spellEnd"/>
+      <w:r>
+        <w:rPr>
+          <w:rFonts w:ascii="Consolas" w:hAnsi="Consolas" w:cs="Consolas"/>
+          <w:color w:val="000000"/>
+          <w:sz w:val="20"/>
+          <w:szCs w:val="20"/>
+          <w:lang w:val="en-US"/>
+        </w:rPr>
+        <w:t xml:space="preserve"> = </w:t>
+      </w:r>
+      <w:r>
+        <w:rPr>
+          <w:rFonts w:ascii="Consolas" w:hAnsi="Consolas" w:cs="Consolas"/>
+          <w:b/>
+          <w:bCs/>
+          <w:color w:val="7F0055"/>
+          <w:sz w:val="20"/>
+          <w:szCs w:val="20"/>
+          <w:lang w:val="en-US"/>
+        </w:rPr>
+        <w:t>new</w:t>
+      </w:r>
+      <w:r>
+        <w:rPr>
+          <w:rFonts w:ascii="Consolas" w:hAnsi="Consolas" w:cs="Consolas"/>
+          <w:color w:val="000000"/>
+          <w:sz w:val="20"/>
+          <w:szCs w:val="20"/>
+          <w:lang w:val="en-US"/>
+        </w:rPr>
+        <w:t xml:space="preserve"> </w:t>
+      </w:r>
+      <w:proofErr w:type="gramStart"/>
+      <w:r>
+        <w:rPr>
+          <w:rFonts w:ascii="Consolas" w:hAnsi="Consolas" w:cs="Consolas"/>
+          <w:color w:val="000000"/>
+          <w:sz w:val="20"/>
+          <w:szCs w:val="20"/>
+          <w:lang w:val="en-US"/>
+        </w:rPr>
+        <w:t>Scanner(</w:t>
+      </w:r>
+      <w:proofErr w:type="gramEnd"/>
+      <w:r>
+        <w:rPr>
+          <w:rFonts w:ascii="Consolas" w:hAnsi="Consolas" w:cs="Consolas"/>
+          <w:color w:val="000000"/>
+          <w:sz w:val="20"/>
+          <w:szCs w:val="20"/>
+          <w:lang w:val="en-US"/>
+        </w:rPr>
+        <w:t>System.</w:t>
+      </w:r>
+      <w:r>
+        <w:rPr>
+          <w:rFonts w:ascii="Consolas" w:hAnsi="Consolas" w:cs="Consolas"/>
+          <w:b/>
+          <w:bCs/>
+          <w:i/>
+          <w:iCs/>
+          <w:color w:val="0000C0"/>
+          <w:sz w:val="20"/>
+          <w:szCs w:val="20"/>
+          <w:lang w:val="en-US"/>
+        </w:rPr>
+        <w:t>in</w:t>
+      </w:r>
+      <w:r>
+        <w:rPr>
+          <w:rFonts w:ascii="Consolas" w:hAnsi="Consolas" w:cs="Consolas"/>
+          <w:color w:val="000000"/>
+          <w:sz w:val="20"/>
+          <w:szCs w:val="20"/>
+          <w:lang w:val="en-US"/>
+        </w:rPr>
+        <w:t>);</w:t>
+      </w:r>
+    </w:p>
+    <w:p>
+      <w:pPr>
+        <w:autoSpaceDE w:val="0"/>
+        <w:autoSpaceDN w:val="0"/>
+        <w:adjustRightInd w:val="0"/>
+        <w:spacing w:after="0" w:line="240" w:lineRule="auto"/>
+        <w:rPr>
+          <w:rFonts w:ascii="Consolas" w:hAnsi="Consolas" w:cs="Consolas"/>
+          <w:sz w:val="20"/>
+          <w:szCs w:val="20"/>
+          <w:lang w:val="en-US"/>
+        </w:rPr>
+      </w:pPr>
+      <w:r>
+        <w:rPr>
+          <w:rFonts w:ascii="Consolas" w:hAnsi="Consolas" w:cs="Consolas"/>
+          <w:color w:val="000000"/>
+          <w:sz w:val="20"/>
+          <w:szCs w:val="20"/>
+          <w:lang w:val="en-US"/>
+        </w:rPr>
+        <w:tab/>
+      </w:r>
+      <w:r>
+        <w:rPr>
+          <w:rFonts w:ascii="Consolas" w:hAnsi="Consolas" w:cs="Consolas"/>
+          <w:color w:val="000000"/>
+          <w:sz w:val="20"/>
+          <w:szCs w:val="20"/>
+          <w:lang w:val="en-US"/>
+        </w:rPr>
+        <w:tab/>
+      </w:r>
+    </w:p>
+    <w:p>
+      <w:pPr>
+        <w:autoSpaceDE w:val="0"/>
+        <w:autoSpaceDN w:val="0"/>
+        <w:adjustRightInd w:val="0"/>
+        <w:spacing w:after="0" w:line="240" w:lineRule="auto"/>
+        <w:rPr>
+          <w:rFonts w:ascii="Consolas" w:hAnsi="Consolas" w:cs="Consolas"/>
+          <w:sz w:val="20"/>
+          <w:szCs w:val="20"/>
+          <w:lang w:val="en-US"/>
+        </w:rPr>
+      </w:pPr>
+      <w:r>
+        <w:rPr>
+          <w:rFonts w:ascii="Consolas" w:hAnsi="Consolas" w:cs="Consolas"/>
+          <w:color w:val="000000"/>
+          <w:sz w:val="20"/>
+          <w:szCs w:val="20"/>
+          <w:lang w:val="en-US"/>
+        </w:rPr>
+        <w:tab/>
+      </w:r>
+      <w:r>
+        <w:rPr>
+          <w:rFonts w:ascii="Consolas" w:hAnsi="Consolas" w:cs="Consolas"/>
+          <w:color w:val="000000"/>
+          <w:sz w:val="20"/>
+          <w:szCs w:val="20"/>
+          <w:lang w:val="en-US"/>
+        </w:rPr>
+        <w:tab/>
+        <w:t xml:space="preserve">String </w:t>
+      </w:r>
+      <w:proofErr w:type="spellStart"/>
+      <w:r>
+        <w:rPr>
+          <w:rFonts w:ascii="Consolas" w:hAnsi="Consolas" w:cs="Consolas"/>
+          <w:color w:val="6A3E3E"/>
+          <w:sz w:val="20"/>
+          <w:szCs w:val="20"/>
+          <w:lang w:val="en-US"/>
+        </w:rPr>
+        <w:t>frase</w:t>
+      </w:r>
+      <w:proofErr w:type="spellEnd"/>
+      <w:r>
+        <w:rPr>
+          <w:rFonts w:ascii="Consolas" w:hAnsi="Consolas" w:cs="Consolas"/>
+          <w:color w:val="000000"/>
+          <w:sz w:val="20"/>
+          <w:szCs w:val="20"/>
+          <w:lang w:val="en-US"/>
+        </w:rPr>
+        <w:t xml:space="preserve"> = </w:t>
+      </w:r>
+      <w:proofErr w:type="spellStart"/>
+      <w:proofErr w:type="gramStart"/>
+      <w:r>
+        <w:rPr>
+          <w:rFonts w:ascii="Consolas" w:hAnsi="Consolas" w:cs="Consolas"/>
+          <w:color w:val="6A3E3E"/>
+          <w:sz w:val="20"/>
+          <w:szCs w:val="20"/>
+          <w:lang w:val="en-US"/>
+        </w:rPr>
+        <w:t>sc</w:t>
+      </w:r>
+      <w:r>
+        <w:rPr>
+          <w:rFonts w:ascii="Consolas" w:hAnsi="Consolas" w:cs="Consolas"/>
+          <w:color w:val="000000"/>
+          <w:sz w:val="20"/>
+          <w:szCs w:val="20"/>
+          <w:lang w:val="en-US"/>
+        </w:rPr>
+        <w:t>.nextLine</w:t>
+      </w:r>
+      <w:proofErr w:type="spellEnd"/>
+      <w:r>
+        <w:rPr>
+          <w:rFonts w:ascii="Consolas" w:hAnsi="Consolas" w:cs="Consolas"/>
+          <w:color w:val="000000"/>
+          <w:sz w:val="20"/>
+          <w:szCs w:val="20"/>
+          <w:lang w:val="en-US"/>
+        </w:rPr>
+        <w:t>(</w:t>
+      </w:r>
+      <w:proofErr w:type="gramEnd"/>
+      <w:r>
+        <w:rPr>
+          <w:rFonts w:ascii="Consolas" w:hAnsi="Consolas" w:cs="Consolas"/>
+          <w:color w:val="000000"/>
+          <w:sz w:val="20"/>
+          <w:szCs w:val="20"/>
+          <w:lang w:val="en-US"/>
+        </w:rPr>
+        <w:t>);</w:t>
+      </w:r>
+    </w:p>
+    <w:p>
+      <w:pPr>
+        <w:autoSpaceDE w:val="0"/>
+        <w:autoSpaceDN w:val="0"/>
+        <w:adjustRightInd w:val="0"/>
+        <w:spacing w:after="0" w:line="240" w:lineRule="auto"/>
+        <w:rPr>
+          <w:rFonts w:ascii="Consolas" w:hAnsi="Consolas" w:cs="Consolas"/>
+          <w:sz w:val="20"/>
+          <w:szCs w:val="20"/>
+          <w:lang w:val="en-US"/>
+        </w:rPr>
+      </w:pPr>
+      <w:r>
+        <w:rPr>
+          <w:rFonts w:ascii="Consolas" w:hAnsi="Consolas" w:cs="Consolas"/>
+          <w:color w:val="000000"/>
+          <w:sz w:val="20"/>
+          <w:szCs w:val="20"/>
+          <w:lang w:val="en-US"/>
+        </w:rPr>
+        <w:tab/>
+      </w:r>
+      <w:r>
+        <w:rPr>
+          <w:rFonts w:ascii="Consolas" w:hAnsi="Consolas" w:cs="Consolas"/>
+          <w:color w:val="000000"/>
+          <w:sz w:val="20"/>
+          <w:szCs w:val="20"/>
+          <w:lang w:val="en-US"/>
+        </w:rPr>
+        <w:tab/>
+      </w:r>
+      <w:proofErr w:type="gramStart"/>
+      <w:r>
+        <w:rPr>
+          <w:rFonts w:ascii="Consolas" w:hAnsi="Consolas" w:cs="Consolas"/>
+          <w:b/>
+          <w:bCs/>
+          <w:color w:val="7F0055"/>
+          <w:sz w:val="20"/>
+          <w:szCs w:val="20"/>
+          <w:lang w:val="en-US"/>
+        </w:rPr>
+        <w:t>if</w:t>
+      </w:r>
+      <w:proofErr w:type="gramEnd"/>
+      <w:r>
+        <w:rPr>
+          <w:rFonts w:ascii="Consolas" w:hAnsi="Consolas" w:cs="Consolas"/>
+          <w:color w:val="000000"/>
+          <w:sz w:val="20"/>
+          <w:szCs w:val="20"/>
+          <w:lang w:val="en-US"/>
+        </w:rPr>
+        <w:t xml:space="preserve"> (</w:t>
+      </w:r>
+      <w:proofErr w:type="spellStart"/>
+      <w:r>
+        <w:rPr>
+          <w:rFonts w:ascii="Consolas" w:hAnsi="Consolas" w:cs="Consolas"/>
+          <w:color w:val="6A3E3E"/>
+          <w:sz w:val="20"/>
+          <w:szCs w:val="20"/>
+          <w:lang w:val="en-US"/>
+        </w:rPr>
+        <w:t>frase</w:t>
+      </w:r>
+      <w:r>
+        <w:rPr>
+          <w:rFonts w:ascii="Consolas" w:hAnsi="Consolas" w:cs="Consolas"/>
+          <w:color w:val="000000"/>
+          <w:sz w:val="20"/>
+          <w:szCs w:val="20"/>
+          <w:lang w:val="en-US"/>
+        </w:rPr>
+        <w:t>.length</w:t>
+      </w:r>
+      <w:proofErr w:type="spellEnd"/>
+      <w:r>
+        <w:rPr>
+          <w:rFonts w:ascii="Consolas" w:hAnsi="Consolas" w:cs="Consolas"/>
+          <w:color w:val="000000"/>
+          <w:sz w:val="20"/>
+          <w:szCs w:val="20"/>
+          <w:lang w:val="en-US"/>
+        </w:rPr>
+        <w:t>()&lt;=5)</w:t>
+      </w:r>
+    </w:p>
+    <w:p>
+      <w:pPr>
+        <w:autoSpaceDE w:val="0"/>
+        <w:autoSpaceDN w:val="0"/>
+        <w:adjustRightInd w:val="0"/>
+        <w:spacing w:after="0" w:line="240" w:lineRule="auto"/>
+        <w:rPr>
+          <w:rFonts w:ascii="Consolas" w:hAnsi="Consolas" w:cs="Consolas"/>
+          <w:sz w:val="20"/>
+          <w:szCs w:val="20"/>
+          <w:lang w:val="en-US"/>
+        </w:rPr>
+      </w:pPr>
+      <w:r>
+        <w:rPr>
+          <w:rFonts w:ascii="Consolas" w:hAnsi="Consolas" w:cs="Consolas"/>
+          <w:color w:val="000000"/>
+          <w:sz w:val="20"/>
+          <w:szCs w:val="20"/>
+          <w:lang w:val="en-US"/>
+        </w:rPr>
+        <w:tab/>
+      </w:r>
+      <w:r>
+        <w:rPr>
+          <w:rFonts w:ascii="Consolas" w:hAnsi="Consolas" w:cs="Consolas"/>
+          <w:color w:val="000000"/>
+          <w:sz w:val="20"/>
+          <w:szCs w:val="20"/>
+          <w:lang w:val="en-US"/>
+        </w:rPr>
+        <w:tab/>
+      </w:r>
+      <w:r>
+        <w:rPr>
+          <w:rFonts w:ascii="Consolas" w:hAnsi="Consolas" w:cs="Consolas"/>
+          <w:color w:val="000000"/>
+          <w:sz w:val="20"/>
+          <w:szCs w:val="20"/>
+          <w:lang w:val="en-US"/>
+        </w:rPr>
+        <w:tab/>
+      </w:r>
+      <w:proofErr w:type="spellStart"/>
+      <w:proofErr w:type="gramStart"/>
+      <w:r>
+        <w:rPr>
+          <w:rFonts w:ascii="Consolas" w:hAnsi="Consolas" w:cs="Consolas"/>
+          <w:color w:val="000000"/>
+          <w:sz w:val="20"/>
+          <w:szCs w:val="20"/>
+          <w:lang w:val="en-US"/>
+        </w:rPr>
+        <w:t>System.</w:t>
+      </w:r>
+      <w:r>
+        <w:rPr>
+          <w:rFonts w:ascii="Consolas" w:hAnsi="Consolas" w:cs="Consolas"/>
+          <w:b/>
+          <w:bCs/>
+          <w:i/>
+          <w:iCs/>
+          <w:color w:val="0000C0"/>
+          <w:sz w:val="20"/>
+          <w:szCs w:val="20"/>
+          <w:lang w:val="en-US"/>
+        </w:rPr>
+        <w:t>out</w:t>
+      </w:r>
+      <w:r>
+        <w:rPr>
+          <w:rFonts w:ascii="Consolas" w:hAnsi="Consolas" w:cs="Consolas"/>
+          <w:color w:val="000000"/>
+          <w:sz w:val="20"/>
+          <w:szCs w:val="20"/>
+          <w:lang w:val="en-US"/>
+        </w:rPr>
+        <w:t>.println</w:t>
+      </w:r>
+      <w:proofErr w:type="spellEnd"/>
+      <w:r>
+        <w:rPr>
+          <w:rFonts w:ascii="Consolas" w:hAnsi="Consolas" w:cs="Consolas"/>
+          <w:color w:val="000000"/>
+          <w:sz w:val="20"/>
+          <w:szCs w:val="20"/>
+          <w:lang w:val="en-US"/>
+        </w:rPr>
+        <w:t>(</w:t>
+      </w:r>
+      <w:proofErr w:type="gramEnd"/>
+      <w:r>
+        <w:rPr>
+          <w:rFonts w:ascii="Consolas" w:hAnsi="Consolas" w:cs="Consolas"/>
+          <w:color w:val="2A00FF"/>
+          <w:sz w:val="20"/>
+          <w:szCs w:val="20"/>
+          <w:lang w:val="en-US"/>
+        </w:rPr>
+        <w:t>"</w:t>
+      </w:r>
+      <w:proofErr w:type="spellStart"/>
+      <w:r>
+        <w:rPr>
+          <w:rFonts w:ascii="Consolas" w:hAnsi="Consolas" w:cs="Consolas"/>
+          <w:color w:val="2A00FF"/>
+          <w:sz w:val="20"/>
+          <w:szCs w:val="20"/>
+          <w:lang w:val="en-US"/>
+        </w:rPr>
+        <w:t>invalida</w:t>
+      </w:r>
+      <w:proofErr w:type="spellEnd"/>
+      <w:r>
+        <w:rPr>
+          <w:rFonts w:ascii="Consolas" w:hAnsi="Consolas" w:cs="Consolas"/>
+          <w:color w:val="2A00FF"/>
+          <w:sz w:val="20"/>
+          <w:szCs w:val="20"/>
+          <w:lang w:val="en-US"/>
+        </w:rPr>
+        <w:t>"</w:t>
+      </w:r>
+      <w:r>
+        <w:rPr>
+          <w:rFonts w:ascii="Consolas" w:hAnsi="Consolas" w:cs="Consolas"/>
+          <w:color w:val="000000"/>
+          <w:sz w:val="20"/>
+          <w:szCs w:val="20"/>
+          <w:lang w:val="en-US"/>
+        </w:rPr>
+        <w:t>);</w:t>
+      </w:r>
+    </w:p>
+    <w:p>
+      <w:pPr>
+        <w:autoSpaceDE w:val="0"/>
+        <w:autoSpaceDN w:val="0"/>
+        <w:adjustRightInd w:val="0"/>
+        <w:spacing w:after="0" w:line="240" w:lineRule="auto"/>
+        <w:rPr>
+          <w:rFonts w:ascii="Consolas" w:hAnsi="Consolas" w:cs="Consolas"/>
+          <w:sz w:val="20"/>
+          <w:szCs w:val="20"/>
+          <w:lang w:val="en-US"/>
+        </w:rPr>
+      </w:pPr>
+      <w:r>
+        <w:rPr>
+          <w:rFonts w:ascii="Consolas" w:hAnsi="Consolas" w:cs="Consolas"/>
+          <w:color w:val="000000"/>
+          <w:sz w:val="20"/>
+          <w:szCs w:val="20"/>
+          <w:lang w:val="en-US"/>
+        </w:rPr>
+        <w:tab/>
+      </w:r>
+      <w:r>
+        <w:rPr>
+          <w:rFonts w:ascii="Consolas" w:hAnsi="Consolas" w:cs="Consolas"/>
+          <w:color w:val="000000"/>
+          <w:sz w:val="20"/>
+          <w:szCs w:val="20"/>
+          <w:lang w:val="en-US"/>
+        </w:rPr>
+        <w:tab/>
+      </w:r>
+      <w:proofErr w:type="gramStart"/>
+      <w:r>
+        <w:rPr>
+          <w:rFonts w:ascii="Consolas" w:hAnsi="Consolas" w:cs="Consolas"/>
+          <w:b/>
+          <w:bCs/>
+          <w:color w:val="7F0055"/>
+          <w:sz w:val="20"/>
+          <w:szCs w:val="20"/>
+          <w:lang w:val="en-US"/>
+        </w:rPr>
+        <w:t>else</w:t>
+      </w:r>
+      <w:proofErr w:type="gramEnd"/>
+      <w:r>
+        <w:rPr>
+          <w:rFonts w:ascii="Consolas" w:hAnsi="Consolas" w:cs="Consolas"/>
+          <w:color w:val="000000"/>
+          <w:sz w:val="20"/>
+          <w:szCs w:val="20"/>
+          <w:lang w:val="en-US"/>
+        </w:rPr>
+        <w:t xml:space="preserve"> {</w:t>
+      </w:r>
+    </w:p>
+    <w:p>
+      <w:pPr>
+        <w:autoSpaceDE w:val="0"/>
+        <w:autoSpaceDN w:val="0"/>
+        <w:adjustRightInd w:val="0"/>
+        <w:spacing w:after="0" w:line="240" w:lineRule="auto"/>
+        <w:rPr>
+          <w:rFonts w:ascii="Consolas" w:hAnsi="Consolas" w:cs="Consolas"/>
+          <w:sz w:val="20"/>
+          <w:szCs w:val="20"/>
+          <w:lang w:val="en-US"/>
+        </w:rPr>
+      </w:pPr>
+      <w:r>
+        <w:rPr>
+          <w:rFonts w:ascii="Consolas" w:hAnsi="Consolas" w:cs="Consolas"/>
+          <w:color w:val="000000"/>
+          <w:sz w:val="20"/>
+          <w:szCs w:val="20"/>
+          <w:lang w:val="en-US"/>
+        </w:rPr>
+        <w:tab/>
+      </w:r>
+      <w:r>
+        <w:rPr>
+          <w:rFonts w:ascii="Consolas" w:hAnsi="Consolas" w:cs="Consolas"/>
+          <w:color w:val="000000"/>
+          <w:sz w:val="20"/>
+          <w:szCs w:val="20"/>
+          <w:lang w:val="en-US"/>
+        </w:rPr>
+        <w:tab/>
+      </w:r>
+      <w:r>
+        <w:rPr>
+          <w:rFonts w:ascii="Consolas" w:hAnsi="Consolas" w:cs="Consolas"/>
+          <w:color w:val="000000"/>
+          <w:sz w:val="20"/>
+          <w:szCs w:val="20"/>
+          <w:lang w:val="en-US"/>
+        </w:rPr>
+        <w:tab/>
+      </w:r>
+      <w:proofErr w:type="gramStart"/>
+      <w:r>
+        <w:rPr>
+          <w:rFonts w:ascii="Consolas" w:hAnsi="Consolas" w:cs="Consolas"/>
+          <w:b/>
+          <w:bCs/>
+          <w:color w:val="7F0055"/>
+          <w:sz w:val="20"/>
+          <w:szCs w:val="20"/>
+          <w:lang w:val="en-US"/>
+        </w:rPr>
+        <w:t>char</w:t>
+      </w:r>
+      <w:r>
+        <w:rPr>
+          <w:rFonts w:ascii="Consolas" w:hAnsi="Consolas" w:cs="Consolas"/>
+          <w:color w:val="000000"/>
+          <w:sz w:val="20"/>
+          <w:szCs w:val="20"/>
+          <w:lang w:val="en-US"/>
+        </w:rPr>
+        <w:t>[</w:t>
+      </w:r>
+      <w:proofErr w:type="gramEnd"/>
+      <w:r>
+        <w:rPr>
+          <w:rFonts w:ascii="Consolas" w:hAnsi="Consolas" w:cs="Consolas"/>
+          <w:color w:val="000000"/>
+          <w:sz w:val="20"/>
+          <w:szCs w:val="20"/>
+          <w:lang w:val="en-US"/>
+        </w:rPr>
+        <w:t xml:space="preserve">] </w:t>
+      </w:r>
+      <w:proofErr w:type="spellStart"/>
+      <w:r>
+        <w:rPr>
+          <w:rFonts w:ascii="Consolas" w:hAnsi="Consolas" w:cs="Consolas"/>
+          <w:color w:val="6A3E3E"/>
+          <w:sz w:val="20"/>
+          <w:szCs w:val="20"/>
+          <w:lang w:val="en-US"/>
+        </w:rPr>
+        <w:t>fr</w:t>
+      </w:r>
+      <w:proofErr w:type="spellEnd"/>
+      <w:r>
+        <w:rPr>
+          <w:rFonts w:ascii="Consolas" w:hAnsi="Consolas" w:cs="Consolas"/>
+          <w:color w:val="000000"/>
+          <w:sz w:val="20"/>
+          <w:szCs w:val="20"/>
+          <w:lang w:val="en-US"/>
+        </w:rPr>
+        <w:t xml:space="preserve"> = </w:t>
+      </w:r>
+      <w:proofErr w:type="spellStart"/>
+      <w:r>
+        <w:rPr>
+          <w:rFonts w:ascii="Consolas" w:hAnsi="Consolas" w:cs="Consolas"/>
+          <w:color w:val="6A3E3E"/>
+          <w:sz w:val="20"/>
+          <w:szCs w:val="20"/>
+          <w:lang w:val="en-US"/>
+        </w:rPr>
+        <w:t>frase</w:t>
+      </w:r>
+      <w:r>
+        <w:rPr>
+          <w:rFonts w:ascii="Consolas" w:hAnsi="Consolas" w:cs="Consolas"/>
+          <w:color w:val="000000"/>
+          <w:sz w:val="20"/>
+          <w:szCs w:val="20"/>
+          <w:lang w:val="en-US"/>
+        </w:rPr>
+        <w:t>.toCharArray</w:t>
+      </w:r>
+      <w:proofErr w:type="spellEnd"/>
+      <w:r>
+        <w:rPr>
+          <w:rFonts w:ascii="Consolas" w:hAnsi="Consolas" w:cs="Consolas"/>
+          <w:color w:val="000000"/>
+          <w:sz w:val="20"/>
+          <w:szCs w:val="20"/>
+          <w:lang w:val="en-US"/>
+        </w:rPr>
+        <w:t>();</w:t>
+      </w:r>
+    </w:p>
+    <w:p>
+      <w:pPr>
+        <w:autoSpaceDE w:val="0"/>
+        <w:autoSpaceDN w:val="0"/>
+        <w:adjustRightInd w:val="0"/>
+        <w:spacing w:after="0" w:line="240" w:lineRule="auto"/>
+        <w:rPr>
+          <w:rFonts w:ascii="Consolas" w:hAnsi="Consolas" w:cs="Consolas"/>
+          <w:sz w:val="20"/>
+          <w:szCs w:val="20"/>
+          <w:lang w:val="en-US"/>
+        </w:rPr>
+      </w:pPr>
+      <w:r>
+        <w:rPr>
+          <w:rFonts w:ascii="Consolas" w:hAnsi="Consolas" w:cs="Consolas"/>
+          <w:color w:val="000000"/>
+          <w:sz w:val="20"/>
+          <w:szCs w:val="20"/>
+          <w:lang w:val="en-US"/>
+        </w:rPr>
+        <w:tab/>
+      </w:r>
+      <w:r>
+        <w:rPr>
+          <w:rFonts w:ascii="Consolas" w:hAnsi="Consolas" w:cs="Consolas"/>
+          <w:color w:val="000000"/>
+          <w:sz w:val="20"/>
+          <w:szCs w:val="20"/>
+          <w:lang w:val="en-US"/>
+        </w:rPr>
+        <w:tab/>
+      </w:r>
+      <w:r>
+        <w:rPr>
+          <w:rFonts w:ascii="Consolas" w:hAnsi="Consolas" w:cs="Consolas"/>
+          <w:color w:val="000000"/>
+          <w:sz w:val="20"/>
+          <w:szCs w:val="20"/>
+          <w:lang w:val="en-US"/>
+        </w:rPr>
+        <w:tab/>
+      </w:r>
+      <w:proofErr w:type="gramStart"/>
+      <w:r>
+        <w:rPr>
+          <w:rFonts w:ascii="Consolas" w:hAnsi="Consolas" w:cs="Consolas"/>
+          <w:b/>
+          <w:bCs/>
+          <w:color w:val="7F0055"/>
+          <w:sz w:val="20"/>
+          <w:szCs w:val="20"/>
+          <w:lang w:val="en-US"/>
+        </w:rPr>
+        <w:t>if</w:t>
+      </w:r>
+      <w:proofErr w:type="gramEnd"/>
+      <w:r>
+        <w:rPr>
+          <w:rFonts w:ascii="Consolas" w:hAnsi="Consolas" w:cs="Consolas"/>
+          <w:color w:val="000000"/>
+          <w:sz w:val="20"/>
+          <w:szCs w:val="20"/>
+          <w:lang w:val="en-US"/>
+        </w:rPr>
+        <w:t xml:space="preserve"> (</w:t>
+      </w:r>
+      <w:proofErr w:type="spellStart"/>
+      <w:r>
+        <w:rPr>
+          <w:rFonts w:ascii="Consolas" w:hAnsi="Consolas" w:cs="Consolas"/>
+          <w:color w:val="6A3E3E"/>
+          <w:sz w:val="20"/>
+          <w:szCs w:val="20"/>
+          <w:lang w:val="en-US"/>
+        </w:rPr>
+        <w:t>fr</w:t>
+      </w:r>
+      <w:proofErr w:type="spellEnd"/>
+      <w:r>
+        <w:rPr>
+          <w:rFonts w:ascii="Consolas" w:hAnsi="Consolas" w:cs="Consolas"/>
+          <w:color w:val="000000"/>
+          <w:sz w:val="20"/>
+          <w:szCs w:val="20"/>
+          <w:lang w:val="en-US"/>
+        </w:rPr>
+        <w:t>[0]==</w:t>
+      </w:r>
+      <w:proofErr w:type="spellStart"/>
+      <w:r>
+        <w:rPr>
+          <w:rFonts w:ascii="Consolas" w:hAnsi="Consolas" w:cs="Consolas"/>
+          <w:color w:val="6A3E3E"/>
+          <w:sz w:val="20"/>
+          <w:szCs w:val="20"/>
+          <w:lang w:val="en-US"/>
+        </w:rPr>
+        <w:t>fr</w:t>
+      </w:r>
+      <w:proofErr w:type="spellEnd"/>
+      <w:r>
+        <w:rPr>
+          <w:rFonts w:ascii="Consolas" w:hAnsi="Consolas" w:cs="Consolas"/>
+          <w:color w:val="000000"/>
+          <w:sz w:val="20"/>
+          <w:szCs w:val="20"/>
+          <w:lang w:val="en-US"/>
+        </w:rPr>
+        <w:t>[</w:t>
+      </w:r>
+      <w:r>
+        <w:rPr>
+          <w:rFonts w:ascii="Consolas" w:hAnsi="Consolas" w:cs="Consolas"/>
+          <w:color w:val="6A3E3E"/>
+          <w:sz w:val="20"/>
+          <w:szCs w:val="20"/>
+          <w:lang w:val="en-US"/>
+        </w:rPr>
+        <w:t>fr</w:t>
+      </w:r>
+      <w:r>
+        <w:rPr>
+          <w:rFonts w:ascii="Consolas" w:hAnsi="Consolas" w:cs="Consolas"/>
+          <w:color w:val="000000"/>
+          <w:sz w:val="20"/>
+          <w:szCs w:val="20"/>
+          <w:lang w:val="en-US"/>
+        </w:rPr>
+        <w:t>.</w:t>
+      </w:r>
+      <w:r>
+        <w:rPr>
+          <w:rFonts w:ascii="Consolas" w:hAnsi="Consolas" w:cs="Consolas"/>
+          <w:color w:val="0000C0"/>
+          <w:sz w:val="20"/>
+          <w:szCs w:val="20"/>
+          <w:lang w:val="en-US"/>
+        </w:rPr>
+        <w:t>length</w:t>
+      </w:r>
+      <w:r>
+        <w:rPr>
+          <w:rFonts w:ascii="Consolas" w:hAnsi="Consolas" w:cs="Consolas"/>
+          <w:color w:val="000000"/>
+          <w:sz w:val="20"/>
+          <w:szCs w:val="20"/>
+          <w:lang w:val="en-US"/>
+        </w:rPr>
+        <w:t>-1])</w:t>
+      </w:r>
+    </w:p>
+    <w:p>
+      <w:pPr>
+        <w:autoSpaceDE w:val="0"/>
+        <w:autoSpaceDN w:val="0"/>
+        <w:adjustRightInd w:val="0"/>
+        <w:spacing w:after="0" w:line="240" w:lineRule="auto"/>
+        <w:rPr>
+          <w:rFonts w:ascii="Consolas" w:hAnsi="Consolas" w:cs="Consolas"/>
+          <w:sz w:val="20"/>
+          <w:szCs w:val="20"/>
+          <w:lang w:val="en-US"/>
+        </w:rPr>
+      </w:pPr>
+      <w:r>
+        <w:rPr>
+          <w:rFonts w:ascii="Consolas" w:hAnsi="Consolas" w:cs="Consolas"/>
+          <w:color w:val="000000"/>
+          <w:sz w:val="20"/>
+          <w:szCs w:val="20"/>
+          <w:lang w:val="en-US"/>
+        </w:rPr>
+        <w:tab/>
+      </w:r>
+      <w:r>
+        <w:rPr>
+          <w:rFonts w:ascii="Consolas" w:hAnsi="Consolas" w:cs="Consolas"/>
+          <w:color w:val="000000"/>
+          <w:sz w:val="20"/>
+          <w:szCs w:val="20"/>
+          <w:lang w:val="en-US"/>
+        </w:rPr>
+        <w:tab/>
+      </w:r>
+      <w:r>
+        <w:rPr>
+          <w:rFonts w:ascii="Consolas" w:hAnsi="Consolas" w:cs="Consolas"/>
+          <w:color w:val="000000"/>
+          <w:sz w:val="20"/>
+          <w:szCs w:val="20"/>
+          <w:lang w:val="en-US"/>
+        </w:rPr>
+        <w:tab/>
+      </w:r>
+      <w:r>
+        <w:rPr>
+          <w:rFonts w:ascii="Consolas" w:hAnsi="Consolas" w:cs="Consolas"/>
+          <w:color w:val="000000"/>
+          <w:sz w:val="20"/>
+          <w:szCs w:val="20"/>
+          <w:lang w:val="en-US"/>
+        </w:rPr>
+        <w:tab/>
+      </w:r>
+      <w:proofErr w:type="spellStart"/>
+      <w:proofErr w:type="gramStart"/>
+      <w:r>
+        <w:rPr>
+          <w:rFonts w:ascii="Consolas" w:hAnsi="Consolas" w:cs="Consolas"/>
+          <w:color w:val="000000"/>
+          <w:sz w:val="20"/>
+          <w:szCs w:val="20"/>
+          <w:lang w:val="en-US"/>
+        </w:rPr>
+        <w:t>System.</w:t>
+      </w:r>
+      <w:r>
+        <w:rPr>
+          <w:rFonts w:ascii="Consolas" w:hAnsi="Consolas" w:cs="Consolas"/>
+          <w:b/>
+          <w:bCs/>
+          <w:i/>
+          <w:iCs/>
+          <w:color w:val="0000C0"/>
+          <w:sz w:val="20"/>
+          <w:szCs w:val="20"/>
+          <w:lang w:val="en-US"/>
+        </w:rPr>
+        <w:t>out</w:t>
+      </w:r>
+      <w:r>
+        <w:rPr>
+          <w:rFonts w:ascii="Consolas" w:hAnsi="Consolas" w:cs="Consolas"/>
+          <w:color w:val="000000"/>
+          <w:sz w:val="20"/>
+          <w:szCs w:val="20"/>
+          <w:lang w:val="en-US"/>
+        </w:rPr>
+        <w:t>.println</w:t>
+      </w:r>
+      <w:proofErr w:type="spellEnd"/>
+      <w:r>
+        <w:rPr>
+          <w:rFonts w:ascii="Consolas" w:hAnsi="Consolas" w:cs="Consolas"/>
+          <w:color w:val="000000"/>
+          <w:sz w:val="20"/>
+          <w:szCs w:val="20"/>
+          <w:lang w:val="en-US"/>
+        </w:rPr>
+        <w:t>(</w:t>
+      </w:r>
+      <w:proofErr w:type="gramEnd"/>
+      <w:r>
+        <w:rPr>
+          <w:rFonts w:ascii="Consolas" w:hAnsi="Consolas" w:cs="Consolas"/>
+          <w:color w:val="2A00FF"/>
+          <w:sz w:val="20"/>
+          <w:szCs w:val="20"/>
+          <w:lang w:val="en-US"/>
+        </w:rPr>
+        <w:t>"</w:t>
+      </w:r>
+      <w:proofErr w:type="spellStart"/>
+      <w:r>
+        <w:rPr>
+          <w:rFonts w:ascii="Consolas" w:hAnsi="Consolas" w:cs="Consolas"/>
+          <w:color w:val="2A00FF"/>
+          <w:sz w:val="20"/>
+          <w:szCs w:val="20"/>
+          <w:lang w:val="en-US"/>
+        </w:rPr>
+        <w:t>iguais</w:t>
+      </w:r>
+      <w:proofErr w:type="spellEnd"/>
+      <w:r>
+        <w:rPr>
+          <w:rFonts w:ascii="Consolas" w:hAnsi="Consolas" w:cs="Consolas"/>
+          <w:color w:val="2A00FF"/>
+          <w:sz w:val="20"/>
+          <w:szCs w:val="20"/>
+          <w:lang w:val="en-US"/>
+        </w:rPr>
+        <w:t>"</w:t>
+      </w:r>
+      <w:r>
+        <w:rPr>
+          <w:rFonts w:ascii="Consolas" w:hAnsi="Consolas" w:cs="Consolas"/>
+          <w:color w:val="000000"/>
+          <w:sz w:val="20"/>
+          <w:szCs w:val="20"/>
+          <w:lang w:val="en-US"/>
+        </w:rPr>
+        <w:t>);</w:t>
+      </w:r>
+    </w:p>
+    <w:p>
+      <w:pPr>
+        <w:autoSpaceDE w:val="0"/>
+        <w:autoSpaceDN w:val="0"/>
+        <w:adjustRightInd w:val="0"/>
+        <w:spacing w:after="0" w:line="240" w:lineRule="auto"/>
+        <w:rPr>
+          <w:rFonts w:ascii="Consolas" w:hAnsi="Consolas" w:cs="Consolas"/>
+          <w:sz w:val="20"/>
+          <w:szCs w:val="20"/>
+          <w:lang w:val="en-US"/>
+        </w:rPr>
+      </w:pPr>
+      <w:r>
+        <w:rPr>
+          <w:rFonts w:ascii="Consolas" w:hAnsi="Consolas" w:cs="Consolas"/>
+          <w:color w:val="000000"/>
+          <w:sz w:val="20"/>
+          <w:szCs w:val="20"/>
+          <w:lang w:val="en-US"/>
+        </w:rPr>
+        <w:tab/>
+      </w:r>
+      <w:r>
+        <w:rPr>
+          <w:rFonts w:ascii="Consolas" w:hAnsi="Consolas" w:cs="Consolas"/>
+          <w:color w:val="000000"/>
+          <w:sz w:val="20"/>
+          <w:szCs w:val="20"/>
+          <w:lang w:val="en-US"/>
+        </w:rPr>
+        <w:tab/>
+      </w:r>
+      <w:r>
+        <w:rPr>
+          <w:rFonts w:ascii="Consolas" w:hAnsi="Consolas" w:cs="Consolas"/>
+          <w:color w:val="000000"/>
+          <w:sz w:val="20"/>
+          <w:szCs w:val="20"/>
+          <w:lang w:val="en-US"/>
+        </w:rPr>
+        <w:tab/>
+      </w:r>
+      <w:proofErr w:type="gramStart"/>
+      <w:r>
+        <w:rPr>
+          <w:rFonts w:ascii="Consolas" w:hAnsi="Consolas" w:cs="Consolas"/>
+          <w:b/>
+          <w:bCs/>
+          <w:color w:val="7F0055"/>
+          <w:sz w:val="20"/>
+          <w:szCs w:val="20"/>
+          <w:lang w:val="en-US"/>
+        </w:rPr>
+        <w:t>else</w:t>
+      </w:r>
+      <w:proofErr w:type="gramEnd"/>
+    </w:p>
+    <w:p>
+      <w:pPr>
+        <w:autoSpaceDE w:val="0"/>
+        <w:autoSpaceDN w:val="0"/>
+        <w:adjustRightInd w:val="0"/>
+        <w:spacing w:after="0" w:line="240" w:lineRule="auto"/>
+        <w:rPr>
+          <w:rFonts w:ascii="Consolas" w:hAnsi="Consolas" w:cs="Consolas"/>
+          <w:sz w:val="20"/>
+          <w:szCs w:val="20"/>
+          <w:lang w:val="en-US"/>
+        </w:rPr>
+      </w:pPr>
+      <w:r>
+        <w:rPr>
+          <w:rFonts w:ascii="Consolas" w:hAnsi="Consolas" w:cs="Consolas"/>
+          <w:color w:val="000000"/>
+          <w:sz w:val="20"/>
+          <w:szCs w:val="20"/>
+          <w:lang w:val="en-US"/>
+        </w:rPr>
+        <w:tab/>
+      </w:r>
+      <w:r>
+        <w:rPr>
+          <w:rFonts w:ascii="Consolas" w:hAnsi="Consolas" w:cs="Consolas"/>
+          <w:color w:val="000000"/>
+          <w:sz w:val="20"/>
+          <w:szCs w:val="20"/>
+          <w:lang w:val="en-US"/>
+        </w:rPr>
+        <w:tab/>
+      </w:r>
+      <w:r>
+        <w:rPr>
+          <w:rFonts w:ascii="Consolas" w:hAnsi="Consolas" w:cs="Consolas"/>
+          <w:color w:val="000000"/>
+          <w:sz w:val="20"/>
+          <w:szCs w:val="20"/>
+          <w:lang w:val="en-US"/>
+        </w:rPr>
+        <w:tab/>
+      </w:r>
+      <w:r>
+        <w:rPr>
+          <w:rFonts w:ascii="Consolas" w:hAnsi="Consolas" w:cs="Consolas"/>
+          <w:color w:val="000000"/>
+          <w:sz w:val="20"/>
+          <w:szCs w:val="20"/>
+          <w:lang w:val="en-US"/>
+        </w:rPr>
+        <w:tab/>
+      </w:r>
+      <w:proofErr w:type="spellStart"/>
+      <w:proofErr w:type="gramStart"/>
+      <w:r>
+        <w:rPr>
+          <w:rFonts w:ascii="Consolas" w:hAnsi="Consolas" w:cs="Consolas"/>
+          <w:color w:val="000000"/>
+          <w:sz w:val="20"/>
+          <w:szCs w:val="20"/>
+          <w:lang w:val="en-US"/>
+        </w:rPr>
+        <w:t>System.</w:t>
+      </w:r>
+      <w:r>
+        <w:rPr>
+          <w:rFonts w:ascii="Consolas" w:hAnsi="Consolas" w:cs="Consolas"/>
+          <w:b/>
+          <w:bCs/>
+          <w:i/>
+          <w:iCs/>
+          <w:color w:val="0000C0"/>
+          <w:sz w:val="20"/>
+          <w:szCs w:val="20"/>
+          <w:lang w:val="en-US"/>
+        </w:rPr>
+        <w:t>out</w:t>
+      </w:r>
+      <w:r>
+        <w:rPr>
+          <w:rFonts w:ascii="Consolas" w:hAnsi="Consolas" w:cs="Consolas"/>
+          <w:color w:val="000000"/>
+          <w:sz w:val="20"/>
+          <w:szCs w:val="20"/>
+          <w:lang w:val="en-US"/>
+        </w:rPr>
+        <w:t>.println</w:t>
+      </w:r>
+      <w:proofErr w:type="spellEnd"/>
+      <w:r>
+        <w:rPr>
+          <w:rFonts w:ascii="Consolas" w:hAnsi="Consolas" w:cs="Consolas"/>
+          <w:color w:val="000000"/>
+          <w:sz w:val="20"/>
+          <w:szCs w:val="20"/>
+          <w:lang w:val="en-US"/>
+        </w:rPr>
+        <w:t>(</w:t>
+      </w:r>
+      <w:proofErr w:type="gramEnd"/>
+      <w:r>
+        <w:rPr>
+          <w:rFonts w:ascii="Consolas" w:hAnsi="Consolas" w:cs="Consolas"/>
+          <w:color w:val="2A00FF"/>
+          <w:sz w:val="20"/>
+          <w:szCs w:val="20"/>
+          <w:lang w:val="en-US"/>
+        </w:rPr>
+        <w:t>"</w:t>
+      </w:r>
+      <w:proofErr w:type="spellStart"/>
+      <w:r>
+        <w:rPr>
+          <w:rFonts w:ascii="Consolas" w:hAnsi="Consolas" w:cs="Consolas"/>
+          <w:color w:val="2A00FF"/>
+          <w:sz w:val="20"/>
+          <w:szCs w:val="20"/>
+          <w:lang w:val="en-US"/>
+        </w:rPr>
+        <w:t>diferentes</w:t>
+      </w:r>
+      <w:proofErr w:type="spellEnd"/>
+      <w:r>
+        <w:rPr>
+          <w:rFonts w:ascii="Consolas" w:hAnsi="Consolas" w:cs="Consolas"/>
+          <w:color w:val="2A00FF"/>
+          <w:sz w:val="20"/>
+          <w:szCs w:val="20"/>
+          <w:lang w:val="en-US"/>
+        </w:rPr>
+        <w:t>"</w:t>
+      </w:r>
+      <w:r>
+        <w:rPr>
+          <w:rFonts w:ascii="Consolas" w:hAnsi="Consolas" w:cs="Consolas"/>
+          <w:color w:val="000000"/>
+          <w:sz w:val="20"/>
+          <w:szCs w:val="20"/>
+          <w:lang w:val="en-US"/>
+        </w:rPr>
+        <w:t>);</w:t>
+      </w:r>
+    </w:p>
+    <w:p>
+      <w:pPr>
+        <w:autoSpaceDE w:val="0"/>
+        <w:autoSpaceDN w:val="0"/>
+        <w:adjustRightInd w:val="0"/>
+        <w:spacing w:after="0" w:line="240" w:lineRule="auto"/>
+        <w:rPr>
+          <w:rFonts w:ascii="Consolas" w:hAnsi="Consolas" w:cs="Consolas"/>
+          <w:sz w:val="20"/>
+          <w:szCs w:val="20"/>
+        </w:rPr>
+      </w:pPr>
+      <w:r>
+        <w:rPr>
+          <w:rFonts w:ascii="Consolas" w:hAnsi="Consolas" w:cs="Consolas"/>
+          <w:color w:val="000000"/>
+          <w:sz w:val="20"/>
+          <w:szCs w:val="20"/>
+          <w:lang w:val="en-US"/>
+        </w:rPr>
+        <w:tab/>
+      </w:r>
+      <w:r>
+        <w:rPr>
+          <w:rFonts w:ascii="Consolas" w:hAnsi="Consolas" w:cs="Consolas"/>
+          <w:color w:val="000000"/>
+          <w:sz w:val="20"/>
+          <w:szCs w:val="20"/>
+          <w:lang w:val="en-US"/>
+        </w:rPr>
+        <w:tab/>
+      </w:r>
+      <w:proofErr w:type="gramStart"/>
+      <w:r>
+        <w:rPr>
+          <w:rFonts w:ascii="Consolas" w:hAnsi="Consolas" w:cs="Consolas"/>
+          <w:color w:val="000000"/>
+          <w:sz w:val="20"/>
+          <w:szCs w:val="20"/>
+        </w:rPr>
+        <w:t>}</w:t>
+      </w:r>
+      <w:proofErr w:type="gramEnd"/>
+    </w:p>
+    <w:p>
+      <w:pPr>
+        <w:autoSpaceDE w:val="0"/>
+        <w:autoSpaceDN w:val="0"/>
+        <w:adjustRightInd w:val="0"/>
+        <w:spacing w:after="0" w:line="240" w:lineRule="auto"/>
+        <w:rPr>
+          <w:rFonts w:ascii="Consolas" w:hAnsi="Consolas" w:cs="Consolas"/>
+          <w:sz w:val="20"/>
+          <w:szCs w:val="20"/>
+        </w:rPr>
+      </w:pPr>
+      <w:r>
+        <w:rPr>
+          <w:rFonts w:ascii="Consolas" w:hAnsi="Consolas" w:cs="Consolas"/>
+          <w:color w:val="000000"/>
+          <w:sz w:val="20"/>
+          <w:szCs w:val="20"/>
+        </w:rPr>
+        <w:tab/>
+      </w:r>
+      <w:r>
+        <w:rPr>
+          <w:rFonts w:ascii="Consolas" w:hAnsi="Consolas" w:cs="Consolas"/>
+          <w:color w:val="000000"/>
+          <w:sz w:val="20"/>
+          <w:szCs w:val="20"/>
+        </w:rPr>
+        <w:tab/>
+      </w:r>
+      <w:proofErr w:type="spellStart"/>
+      <w:proofErr w:type="gramStart"/>
+      <w:r>
+        <w:rPr>
+          <w:rFonts w:ascii="Consolas" w:hAnsi="Consolas" w:cs="Consolas"/>
+          <w:color w:val="6A3E3E"/>
+          <w:sz w:val="20"/>
+          <w:szCs w:val="20"/>
+        </w:rPr>
+        <w:t>sc</w:t>
+      </w:r>
+      <w:r>
+        <w:rPr>
+          <w:rFonts w:ascii="Consolas" w:hAnsi="Consolas" w:cs="Consolas"/>
+          <w:color w:val="000000"/>
+          <w:sz w:val="20"/>
+          <w:szCs w:val="20"/>
+        </w:rPr>
+        <w:t>.</w:t>
+      </w:r>
+      <w:proofErr w:type="gramEnd"/>
+      <w:r>
+        <w:rPr>
+          <w:rFonts w:ascii="Consolas" w:hAnsi="Consolas" w:cs="Consolas"/>
+          <w:color w:val="000000"/>
+          <w:sz w:val="20"/>
+          <w:szCs w:val="20"/>
+        </w:rPr>
+        <w:t>close</w:t>
+      </w:r>
+      <w:proofErr w:type="spellEnd"/>
+      <w:r>
+        <w:rPr>
+          <w:rFonts w:ascii="Consolas" w:hAnsi="Consolas" w:cs="Consolas"/>
+          <w:color w:val="000000"/>
+          <w:sz w:val="20"/>
+          <w:szCs w:val="20"/>
+        </w:rPr>
+        <w:t>();</w:t>
+      </w:r>
+    </w:p>
+    <w:p>
+      <w:pPr>
+        <w:autoSpaceDE w:val="0"/>
+        <w:autoSpaceDN w:val="0"/>
+        <w:adjustRightInd w:val="0"/>
+        <w:spacing w:after="0" w:line="240" w:lineRule="auto"/>
+        <w:rPr>
+          <w:rFonts w:ascii="Consolas" w:hAnsi="Consolas" w:cs="Consolas"/>
+          <w:sz w:val="20"/>
+          <w:szCs w:val="20"/>
+        </w:rPr>
+      </w:pPr>
+      <w:r>
+        <w:rPr>
+          <w:rFonts w:ascii="Consolas" w:hAnsi="Consolas" w:cs="Consolas"/>
+          <w:color w:val="000000"/>
+          <w:sz w:val="20"/>
+          <w:szCs w:val="20"/>
+        </w:rPr>
+        <w:tab/>
+      </w:r>
+      <w:proofErr w:type="gramStart"/>
+      <w:r>
+        <w:rPr>
+          <w:rFonts w:ascii="Consolas" w:hAnsi="Consolas" w:cs="Consolas"/>
+          <w:color w:val="000000"/>
+          <w:sz w:val="20"/>
+          <w:szCs w:val="20"/>
+        </w:rPr>
+        <w:t>}</w:t>
+      </w:r>
+      <w:proofErr w:type="gramEnd"/>
+    </w:p>
+    <w:p>
+      <w:pPr>
+        <w:autoSpaceDE w:val="0"/>
+        <w:autoSpaceDN w:val="0"/>
+        <w:adjustRightInd w:val="0"/>
+        <w:spacing w:after="0" w:line="240" w:lineRule="auto"/>
+        <w:rPr>
+          <w:rFonts w:ascii="Consolas" w:hAnsi="Consolas" w:cs="Consolas"/>
+          <w:sz w:val="20"/>
+          <w:szCs w:val="20"/>
+        </w:rPr>
+      </w:pPr>
+      <w:proofErr w:type="gramStart"/>
+      <w:r>
+        <w:rPr>
+          <w:rFonts w:ascii="Consolas" w:hAnsi="Consolas" w:cs="Consolas"/>
+          <w:color w:val="000000"/>
+          <w:sz w:val="20"/>
+          <w:szCs w:val="20"/>
+        </w:rPr>
+        <w:t>}</w:t>
+      </w:r>
+      <w:proofErr w:type="gramEnd"/>
     </w:p>
     <w:p/>
-    <w:p>
+    <w:p/>
+    <w:p>
+      <w:pPr>
+        <w:pBdr>
+          <w:top w:val="single" w:sz="6" w:space="1" w:color="auto"/>
+          <w:bottom w:val="single" w:sz="6" w:space="1" w:color="auto"/>
+        </w:pBdr>
+      </w:pPr>
+    </w:p>
+    <w:p>
+      <w:bookmarkStart w:id="0" w:name="_GoBack"/>
+      <w:bookmarkEnd w:id="0"/>
       <w:r>
         <w:rPr>
           <w:noProof/>
@@ -145,7 +4010,7 @@
         </w:rPr>
         <w:lastRenderedPageBreak/>
         <w:drawing>
-          <wp:inline distT="0" distB="0" distL="0" distR="0" wp14:anchorId="42AE7F33" wp14:editId="4F027FE5">
+          <wp:inline distT="0" distB="0" distL="0" distR="0" wp14:anchorId="0D6EC094" wp14:editId="6CDEAA4E">
             <wp:extent cx="5400040" cy="5785485"/>
             <wp:effectExtent l="0" t="0" r="0" b="5715"/>
             <wp:docPr id="4" name="Imagem 4"/>

</xml_diff>